<commit_message>
Work on research report
</commit_message>
<xml_diff>
--- a/Research/Research-Report.docx
+++ b/Research/Research-Report.docx
@@ -80,7 +80,7 @@
           <w:r>
             <w:fldChar w:fldCharType="separate"/>
           </w:r>
-          <w:hyperlink w:anchor="_Toc162251309" w:history="1">
+          <w:hyperlink w:anchor="_Toc162276650" w:history="1">
             <w:r>
               <w:rPr>
                 <w:rStyle w:val="Hyperlink"/>
@@ -107,7 +107,7 @@
                 <w:noProof/>
                 <w:webHidden/>
               </w:rPr>
-              <w:instrText xml:space="preserve"> PAGEREF _Toc162251309 \h </w:instrText>
+              <w:instrText xml:space="preserve"> PAGEREF _Toc162276650 \h </w:instrText>
             </w:r>
             <w:r>
               <w:rPr>
@@ -150,7 +150,7 @@
               <w:lang w:val="nl-NL" w:eastAsia="nl-NL"/>
             </w:rPr>
           </w:pPr>
-          <w:hyperlink w:anchor="_Toc162251310" w:history="1">
+          <w:hyperlink w:anchor="_Toc162276651" w:history="1">
             <w:r>
               <w:rPr>
                 <w:rStyle w:val="Hyperlink"/>
@@ -177,7 +177,7 @@
                 <w:noProof/>
                 <w:webHidden/>
               </w:rPr>
-              <w:instrText xml:space="preserve"> PAGEREF _Toc162251310 \h </w:instrText>
+              <w:instrText xml:space="preserve"> PAGEREF _Toc162276651 \h </w:instrText>
             </w:r>
             <w:r>
               <w:rPr>
@@ -220,7 +220,7 @@
               <w:lang w:val="nl-NL" w:eastAsia="nl-NL"/>
             </w:rPr>
           </w:pPr>
-          <w:hyperlink w:anchor="_Toc162251311" w:history="1">
+          <w:hyperlink w:anchor="_Toc162276652" w:history="1">
             <w:r>
               <w:rPr>
                 <w:rStyle w:val="Hyperlink"/>
@@ -247,7 +247,7 @@
                 <w:noProof/>
                 <w:webHidden/>
               </w:rPr>
-              <w:instrText xml:space="preserve"> PAGEREF _Toc162251311 \h </w:instrText>
+              <w:instrText xml:space="preserve"> PAGEREF _Toc162276652 \h </w:instrText>
             </w:r>
             <w:r>
               <w:rPr>
@@ -290,7 +290,7 @@
               <w:lang w:val="nl-NL" w:eastAsia="nl-NL"/>
             </w:rPr>
           </w:pPr>
-          <w:hyperlink w:anchor="_Toc162251312" w:history="1">
+          <w:hyperlink w:anchor="_Toc162276653" w:history="1">
             <w:r>
               <w:rPr>
                 <w:rStyle w:val="Hyperlink"/>
@@ -317,7 +317,7 @@
                 <w:noProof/>
                 <w:webHidden/>
               </w:rPr>
-              <w:instrText xml:space="preserve"> PAGEREF _Toc162251312 \h </w:instrText>
+              <w:instrText xml:space="preserve"> PAGEREF _Toc162276653 \h </w:instrText>
             </w:r>
             <w:r>
               <w:rPr>
@@ -355,10 +355,12 @@
               <w:tab w:val="right" w:leader="dot" w:pos="9016"/>
             </w:tabs>
             <w:rPr>
+              <w:rFonts w:asciiTheme="minorHAnsi" w:eastAsiaTheme="minorEastAsia" w:hAnsiTheme="minorHAnsi" w:cstheme="minorBidi"/>
               <w:noProof/>
+              <w:lang w:val="nl-NL" w:eastAsia="nl-NL"/>
             </w:rPr>
           </w:pPr>
-          <w:hyperlink w:anchor="_Toc162251313" w:history="1">
+          <w:hyperlink w:anchor="_Toc162276654" w:history="1">
             <w:r>
               <w:rPr>
                 <w:rStyle w:val="Hyperlink"/>
@@ -385,7 +387,7 @@
                 <w:noProof/>
                 <w:webHidden/>
               </w:rPr>
-              <w:instrText xml:space="preserve"> PAGEREF _Toc162251313 \h </w:instrText>
+              <w:instrText xml:space="preserve"> PAGEREF _Toc162276654 \h </w:instrText>
             </w:r>
             <w:r>
               <w:rPr>
@@ -406,6 +408,707 @@
                 <w:webHidden/>
               </w:rPr>
               <w:t>2</w:t>
+            </w:r>
+            <w:r>
+              <w:rPr>
+                <w:noProof/>
+                <w:webHidden/>
+              </w:rPr>
+              <w:fldChar w:fldCharType="end"/>
+            </w:r>
+          </w:hyperlink>
+        </w:p>
+        <w:p>
+          <w:pPr>
+            <w:pStyle w:val="Inhopg3"/>
+            <w:tabs>
+              <w:tab w:val="right" w:leader="dot" w:pos="9016"/>
+            </w:tabs>
+            <w:rPr>
+              <w:rFonts w:asciiTheme="minorHAnsi" w:eastAsiaTheme="minorEastAsia" w:hAnsiTheme="minorHAnsi" w:cstheme="minorBidi"/>
+              <w:noProof/>
+              <w:lang w:val="nl-NL" w:eastAsia="nl-NL"/>
+            </w:rPr>
+          </w:pPr>
+          <w:hyperlink w:anchor="_Toc162276655" w:history="1">
+            <w:r>
+              <w:rPr>
+                <w:rStyle w:val="Hyperlink"/>
+                <w:noProof/>
+              </w:rPr>
+              <w:t>Layered Pattern</w:t>
+            </w:r>
+            <w:r>
+              <w:rPr>
+                <w:noProof/>
+                <w:webHidden/>
+              </w:rPr>
+              <w:tab/>
+            </w:r>
+            <w:r>
+              <w:rPr>
+                <w:noProof/>
+                <w:webHidden/>
+              </w:rPr>
+              <w:fldChar w:fldCharType="begin"/>
+            </w:r>
+            <w:r>
+              <w:rPr>
+                <w:noProof/>
+                <w:webHidden/>
+              </w:rPr>
+              <w:instrText xml:space="preserve"> PAGEREF _Toc162276655 \h </w:instrText>
+            </w:r>
+            <w:r>
+              <w:rPr>
+                <w:noProof/>
+                <w:webHidden/>
+              </w:rPr>
+            </w:r>
+            <w:r>
+              <w:rPr>
+                <w:noProof/>
+                <w:webHidden/>
+              </w:rPr>
+              <w:fldChar w:fldCharType="separate"/>
+            </w:r>
+            <w:r>
+              <w:rPr>
+                <w:noProof/>
+                <w:webHidden/>
+              </w:rPr>
+              <w:t>3</w:t>
+            </w:r>
+            <w:r>
+              <w:rPr>
+                <w:noProof/>
+                <w:webHidden/>
+              </w:rPr>
+              <w:fldChar w:fldCharType="end"/>
+            </w:r>
+          </w:hyperlink>
+        </w:p>
+        <w:p>
+          <w:pPr>
+            <w:pStyle w:val="Inhopg3"/>
+            <w:tabs>
+              <w:tab w:val="right" w:leader="dot" w:pos="9016"/>
+            </w:tabs>
+            <w:rPr>
+              <w:rFonts w:asciiTheme="minorHAnsi" w:eastAsiaTheme="minorEastAsia" w:hAnsiTheme="minorHAnsi" w:cstheme="minorBidi"/>
+              <w:noProof/>
+              <w:lang w:val="nl-NL" w:eastAsia="nl-NL"/>
+            </w:rPr>
+          </w:pPr>
+          <w:hyperlink w:anchor="_Toc162276656" w:history="1">
+            <w:r>
+              <w:rPr>
+                <w:rStyle w:val="Hyperlink"/>
+                <w:noProof/>
+              </w:rPr>
+              <w:t>Client-Server pattern</w:t>
+            </w:r>
+            <w:r>
+              <w:rPr>
+                <w:noProof/>
+                <w:webHidden/>
+              </w:rPr>
+              <w:tab/>
+            </w:r>
+            <w:r>
+              <w:rPr>
+                <w:noProof/>
+                <w:webHidden/>
+              </w:rPr>
+              <w:fldChar w:fldCharType="begin"/>
+            </w:r>
+            <w:r>
+              <w:rPr>
+                <w:noProof/>
+                <w:webHidden/>
+              </w:rPr>
+              <w:instrText xml:space="preserve"> PAGEREF _Toc162276656 \h </w:instrText>
+            </w:r>
+            <w:r>
+              <w:rPr>
+                <w:noProof/>
+                <w:webHidden/>
+              </w:rPr>
+            </w:r>
+            <w:r>
+              <w:rPr>
+                <w:noProof/>
+                <w:webHidden/>
+              </w:rPr>
+              <w:fldChar w:fldCharType="separate"/>
+            </w:r>
+            <w:r>
+              <w:rPr>
+                <w:noProof/>
+                <w:webHidden/>
+              </w:rPr>
+              <w:t>3</w:t>
+            </w:r>
+            <w:r>
+              <w:rPr>
+                <w:noProof/>
+                <w:webHidden/>
+              </w:rPr>
+              <w:fldChar w:fldCharType="end"/>
+            </w:r>
+          </w:hyperlink>
+        </w:p>
+        <w:p>
+          <w:pPr>
+            <w:pStyle w:val="Inhopg3"/>
+            <w:tabs>
+              <w:tab w:val="right" w:leader="dot" w:pos="9016"/>
+            </w:tabs>
+            <w:rPr>
+              <w:rFonts w:asciiTheme="minorHAnsi" w:eastAsiaTheme="minorEastAsia" w:hAnsiTheme="minorHAnsi" w:cstheme="minorBidi"/>
+              <w:noProof/>
+              <w:lang w:val="nl-NL" w:eastAsia="nl-NL"/>
+            </w:rPr>
+          </w:pPr>
+          <w:hyperlink w:anchor="_Toc162276657" w:history="1">
+            <w:r>
+              <w:rPr>
+                <w:rStyle w:val="Hyperlink"/>
+                <w:noProof/>
+              </w:rPr>
+              <w:t>Event-Driver pattern</w:t>
+            </w:r>
+            <w:r>
+              <w:rPr>
+                <w:noProof/>
+                <w:webHidden/>
+              </w:rPr>
+              <w:tab/>
+            </w:r>
+            <w:r>
+              <w:rPr>
+                <w:noProof/>
+                <w:webHidden/>
+              </w:rPr>
+              <w:fldChar w:fldCharType="begin"/>
+            </w:r>
+            <w:r>
+              <w:rPr>
+                <w:noProof/>
+                <w:webHidden/>
+              </w:rPr>
+              <w:instrText xml:space="preserve"> PAGEREF _Toc162276657 \h </w:instrText>
+            </w:r>
+            <w:r>
+              <w:rPr>
+                <w:noProof/>
+                <w:webHidden/>
+              </w:rPr>
+            </w:r>
+            <w:r>
+              <w:rPr>
+                <w:noProof/>
+                <w:webHidden/>
+              </w:rPr>
+              <w:fldChar w:fldCharType="separate"/>
+            </w:r>
+            <w:r>
+              <w:rPr>
+                <w:noProof/>
+                <w:webHidden/>
+              </w:rPr>
+              <w:t>3</w:t>
+            </w:r>
+            <w:r>
+              <w:rPr>
+                <w:noProof/>
+                <w:webHidden/>
+              </w:rPr>
+              <w:fldChar w:fldCharType="end"/>
+            </w:r>
+          </w:hyperlink>
+        </w:p>
+        <w:p>
+          <w:pPr>
+            <w:pStyle w:val="Inhopg3"/>
+            <w:tabs>
+              <w:tab w:val="right" w:leader="dot" w:pos="9016"/>
+            </w:tabs>
+            <w:rPr>
+              <w:rFonts w:asciiTheme="minorHAnsi" w:eastAsiaTheme="minorEastAsia" w:hAnsiTheme="minorHAnsi" w:cstheme="minorBidi"/>
+              <w:noProof/>
+              <w:lang w:val="nl-NL" w:eastAsia="nl-NL"/>
+            </w:rPr>
+          </w:pPr>
+          <w:hyperlink w:anchor="_Toc162276658" w:history="1">
+            <w:r>
+              <w:rPr>
+                <w:rStyle w:val="Hyperlink"/>
+                <w:noProof/>
+              </w:rPr>
+              <w:t>Microkernel pattern</w:t>
+            </w:r>
+            <w:r>
+              <w:rPr>
+                <w:noProof/>
+                <w:webHidden/>
+              </w:rPr>
+              <w:tab/>
+            </w:r>
+            <w:r>
+              <w:rPr>
+                <w:noProof/>
+                <w:webHidden/>
+              </w:rPr>
+              <w:fldChar w:fldCharType="begin"/>
+            </w:r>
+            <w:r>
+              <w:rPr>
+                <w:noProof/>
+                <w:webHidden/>
+              </w:rPr>
+              <w:instrText xml:space="preserve"> PAGEREF _Toc162276658 \h </w:instrText>
+            </w:r>
+            <w:r>
+              <w:rPr>
+                <w:noProof/>
+                <w:webHidden/>
+              </w:rPr>
+            </w:r>
+            <w:r>
+              <w:rPr>
+                <w:noProof/>
+                <w:webHidden/>
+              </w:rPr>
+              <w:fldChar w:fldCharType="separate"/>
+            </w:r>
+            <w:r>
+              <w:rPr>
+                <w:noProof/>
+                <w:webHidden/>
+              </w:rPr>
+              <w:t>3</w:t>
+            </w:r>
+            <w:r>
+              <w:rPr>
+                <w:noProof/>
+                <w:webHidden/>
+              </w:rPr>
+              <w:fldChar w:fldCharType="end"/>
+            </w:r>
+          </w:hyperlink>
+        </w:p>
+        <w:p>
+          <w:pPr>
+            <w:pStyle w:val="Inhopg3"/>
+            <w:tabs>
+              <w:tab w:val="right" w:leader="dot" w:pos="9016"/>
+            </w:tabs>
+            <w:rPr>
+              <w:rFonts w:asciiTheme="minorHAnsi" w:eastAsiaTheme="minorEastAsia" w:hAnsiTheme="minorHAnsi" w:cstheme="minorBidi"/>
+              <w:noProof/>
+              <w:lang w:val="nl-NL" w:eastAsia="nl-NL"/>
+            </w:rPr>
+          </w:pPr>
+          <w:hyperlink w:anchor="_Toc162276659" w:history="1">
+            <w:r>
+              <w:rPr>
+                <w:rStyle w:val="Hyperlink"/>
+                <w:noProof/>
+              </w:rPr>
+              <w:t>Microservices</w:t>
+            </w:r>
+            <w:r>
+              <w:rPr>
+                <w:noProof/>
+                <w:webHidden/>
+              </w:rPr>
+              <w:tab/>
+            </w:r>
+            <w:r>
+              <w:rPr>
+                <w:noProof/>
+                <w:webHidden/>
+              </w:rPr>
+              <w:fldChar w:fldCharType="begin"/>
+            </w:r>
+            <w:r>
+              <w:rPr>
+                <w:noProof/>
+                <w:webHidden/>
+              </w:rPr>
+              <w:instrText xml:space="preserve"> PAGEREF _Toc162276659 \h </w:instrText>
+            </w:r>
+            <w:r>
+              <w:rPr>
+                <w:noProof/>
+                <w:webHidden/>
+              </w:rPr>
+            </w:r>
+            <w:r>
+              <w:rPr>
+                <w:noProof/>
+                <w:webHidden/>
+              </w:rPr>
+              <w:fldChar w:fldCharType="separate"/>
+            </w:r>
+            <w:r>
+              <w:rPr>
+                <w:noProof/>
+                <w:webHidden/>
+              </w:rPr>
+              <w:t>4</w:t>
+            </w:r>
+            <w:r>
+              <w:rPr>
+                <w:noProof/>
+                <w:webHidden/>
+              </w:rPr>
+              <w:fldChar w:fldCharType="end"/>
+            </w:r>
+          </w:hyperlink>
+        </w:p>
+        <w:p>
+          <w:pPr>
+            <w:pStyle w:val="Inhopg3"/>
+            <w:tabs>
+              <w:tab w:val="right" w:leader="dot" w:pos="9016"/>
+            </w:tabs>
+            <w:rPr>
+              <w:rFonts w:asciiTheme="minorHAnsi" w:eastAsiaTheme="minorEastAsia" w:hAnsiTheme="minorHAnsi" w:cstheme="minorBidi"/>
+              <w:noProof/>
+              <w:lang w:val="nl-NL" w:eastAsia="nl-NL"/>
+            </w:rPr>
+          </w:pPr>
+          <w:hyperlink w:anchor="_Toc162276660" w:history="1">
+            <w:r>
+              <w:rPr>
+                <w:rStyle w:val="Hyperlink"/>
+                <w:noProof/>
+              </w:rPr>
+              <w:t>Broker pattern</w:t>
+            </w:r>
+            <w:r>
+              <w:rPr>
+                <w:noProof/>
+                <w:webHidden/>
+              </w:rPr>
+              <w:tab/>
+            </w:r>
+            <w:r>
+              <w:rPr>
+                <w:noProof/>
+                <w:webHidden/>
+              </w:rPr>
+              <w:fldChar w:fldCharType="begin"/>
+            </w:r>
+            <w:r>
+              <w:rPr>
+                <w:noProof/>
+                <w:webHidden/>
+              </w:rPr>
+              <w:instrText xml:space="preserve"> PAGEREF _Toc162276660 \h </w:instrText>
+            </w:r>
+            <w:r>
+              <w:rPr>
+                <w:noProof/>
+                <w:webHidden/>
+              </w:rPr>
+            </w:r>
+            <w:r>
+              <w:rPr>
+                <w:noProof/>
+                <w:webHidden/>
+              </w:rPr>
+              <w:fldChar w:fldCharType="separate"/>
+            </w:r>
+            <w:r>
+              <w:rPr>
+                <w:noProof/>
+                <w:webHidden/>
+              </w:rPr>
+              <w:t>4</w:t>
+            </w:r>
+            <w:r>
+              <w:rPr>
+                <w:noProof/>
+                <w:webHidden/>
+              </w:rPr>
+              <w:fldChar w:fldCharType="end"/>
+            </w:r>
+          </w:hyperlink>
+        </w:p>
+        <w:p>
+          <w:pPr>
+            <w:pStyle w:val="Inhopg3"/>
+            <w:tabs>
+              <w:tab w:val="right" w:leader="dot" w:pos="9016"/>
+            </w:tabs>
+            <w:rPr>
+              <w:rFonts w:asciiTheme="minorHAnsi" w:eastAsiaTheme="minorEastAsia" w:hAnsiTheme="minorHAnsi" w:cstheme="minorBidi"/>
+              <w:noProof/>
+              <w:lang w:val="nl-NL" w:eastAsia="nl-NL"/>
+            </w:rPr>
+          </w:pPr>
+          <w:hyperlink w:anchor="_Toc162276661" w:history="1">
+            <w:r>
+              <w:rPr>
+                <w:rStyle w:val="Hyperlink"/>
+                <w:noProof/>
+              </w:rPr>
+              <w:t>Event-Bus pattern</w:t>
+            </w:r>
+            <w:r>
+              <w:rPr>
+                <w:noProof/>
+                <w:webHidden/>
+              </w:rPr>
+              <w:tab/>
+            </w:r>
+            <w:r>
+              <w:rPr>
+                <w:noProof/>
+                <w:webHidden/>
+              </w:rPr>
+              <w:fldChar w:fldCharType="begin"/>
+            </w:r>
+            <w:r>
+              <w:rPr>
+                <w:noProof/>
+                <w:webHidden/>
+              </w:rPr>
+              <w:instrText xml:space="preserve"> PAGEREF _Toc162276661 \h </w:instrText>
+            </w:r>
+            <w:r>
+              <w:rPr>
+                <w:noProof/>
+                <w:webHidden/>
+              </w:rPr>
+            </w:r>
+            <w:r>
+              <w:rPr>
+                <w:noProof/>
+                <w:webHidden/>
+              </w:rPr>
+              <w:fldChar w:fldCharType="separate"/>
+            </w:r>
+            <w:r>
+              <w:rPr>
+                <w:noProof/>
+                <w:webHidden/>
+              </w:rPr>
+              <w:t>4</w:t>
+            </w:r>
+            <w:r>
+              <w:rPr>
+                <w:noProof/>
+                <w:webHidden/>
+              </w:rPr>
+              <w:fldChar w:fldCharType="end"/>
+            </w:r>
+          </w:hyperlink>
+        </w:p>
+        <w:p>
+          <w:pPr>
+            <w:pStyle w:val="Inhopg3"/>
+            <w:tabs>
+              <w:tab w:val="right" w:leader="dot" w:pos="9016"/>
+            </w:tabs>
+            <w:rPr>
+              <w:rFonts w:asciiTheme="minorHAnsi" w:eastAsiaTheme="minorEastAsia" w:hAnsiTheme="minorHAnsi" w:cstheme="minorBidi"/>
+              <w:noProof/>
+              <w:lang w:val="nl-NL" w:eastAsia="nl-NL"/>
+            </w:rPr>
+          </w:pPr>
+          <w:hyperlink w:anchor="_Toc162276662" w:history="1">
+            <w:r>
+              <w:rPr>
+                <w:rStyle w:val="Hyperlink"/>
+                <w:noProof/>
+              </w:rPr>
+              <w:t>Pipe-filter pattern</w:t>
+            </w:r>
+            <w:r>
+              <w:rPr>
+                <w:noProof/>
+                <w:webHidden/>
+              </w:rPr>
+              <w:tab/>
+            </w:r>
+            <w:r>
+              <w:rPr>
+                <w:noProof/>
+                <w:webHidden/>
+              </w:rPr>
+              <w:fldChar w:fldCharType="begin"/>
+            </w:r>
+            <w:r>
+              <w:rPr>
+                <w:noProof/>
+                <w:webHidden/>
+              </w:rPr>
+              <w:instrText xml:space="preserve"> PAGEREF _Toc162276662 \h </w:instrText>
+            </w:r>
+            <w:r>
+              <w:rPr>
+                <w:noProof/>
+                <w:webHidden/>
+              </w:rPr>
+            </w:r>
+            <w:r>
+              <w:rPr>
+                <w:noProof/>
+                <w:webHidden/>
+              </w:rPr>
+              <w:fldChar w:fldCharType="separate"/>
+            </w:r>
+            <w:r>
+              <w:rPr>
+                <w:noProof/>
+                <w:webHidden/>
+              </w:rPr>
+              <w:t>5</w:t>
+            </w:r>
+            <w:r>
+              <w:rPr>
+                <w:noProof/>
+                <w:webHidden/>
+              </w:rPr>
+              <w:fldChar w:fldCharType="end"/>
+            </w:r>
+          </w:hyperlink>
+        </w:p>
+        <w:p>
+          <w:pPr>
+            <w:pStyle w:val="Inhopg3"/>
+            <w:tabs>
+              <w:tab w:val="right" w:leader="dot" w:pos="9016"/>
+            </w:tabs>
+            <w:rPr>
+              <w:rFonts w:asciiTheme="minorHAnsi" w:eastAsiaTheme="minorEastAsia" w:hAnsiTheme="minorHAnsi" w:cstheme="minorBidi"/>
+              <w:noProof/>
+              <w:lang w:val="nl-NL" w:eastAsia="nl-NL"/>
+            </w:rPr>
+          </w:pPr>
+          <w:hyperlink w:anchor="_Toc162276663" w:history="1">
+            <w:r>
+              <w:rPr>
+                <w:rStyle w:val="Hyperlink"/>
+                <w:noProof/>
+              </w:rPr>
+              <w:t>Blackboard pattern</w:t>
+            </w:r>
+            <w:r>
+              <w:rPr>
+                <w:noProof/>
+                <w:webHidden/>
+              </w:rPr>
+              <w:tab/>
+            </w:r>
+            <w:r>
+              <w:rPr>
+                <w:noProof/>
+                <w:webHidden/>
+              </w:rPr>
+              <w:fldChar w:fldCharType="begin"/>
+            </w:r>
+            <w:r>
+              <w:rPr>
+                <w:noProof/>
+                <w:webHidden/>
+              </w:rPr>
+              <w:instrText xml:space="preserve"> PAGEREF _Toc162276663 \h </w:instrText>
+            </w:r>
+            <w:r>
+              <w:rPr>
+                <w:noProof/>
+                <w:webHidden/>
+              </w:rPr>
+            </w:r>
+            <w:r>
+              <w:rPr>
+                <w:noProof/>
+                <w:webHidden/>
+              </w:rPr>
+              <w:fldChar w:fldCharType="separate"/>
+            </w:r>
+            <w:r>
+              <w:rPr>
+                <w:noProof/>
+                <w:webHidden/>
+              </w:rPr>
+              <w:t>5</w:t>
+            </w:r>
+            <w:r>
+              <w:rPr>
+                <w:noProof/>
+                <w:webHidden/>
+              </w:rPr>
+              <w:fldChar w:fldCharType="end"/>
+            </w:r>
+          </w:hyperlink>
+        </w:p>
+        <w:p>
+          <w:pPr>
+            <w:pStyle w:val="Inhopg1"/>
+            <w:tabs>
+              <w:tab w:val="right" w:leader="dot" w:pos="9016"/>
+            </w:tabs>
+            <w:rPr>
+              <w:rFonts w:asciiTheme="minorHAnsi" w:eastAsiaTheme="minorEastAsia" w:hAnsiTheme="minorHAnsi" w:cstheme="minorBidi"/>
+              <w:noProof/>
+              <w:lang w:val="nl-NL" w:eastAsia="nl-NL"/>
+            </w:rPr>
+          </w:pPr>
+          <w:hyperlink w:anchor="_Toc162276664" w:history="1">
+            <w:r>
+              <w:rPr>
+                <w:rStyle w:val="Hyperlink"/>
+                <w:noProof/>
+                <w:lang w:val="nl-NL"/>
+              </w:rPr>
+              <w:t>Bibliografie</w:t>
+            </w:r>
+            <w:r>
+              <w:rPr>
+                <w:noProof/>
+                <w:webHidden/>
+              </w:rPr>
+              <w:tab/>
+            </w:r>
+            <w:r>
+              <w:rPr>
+                <w:noProof/>
+                <w:webHidden/>
+              </w:rPr>
+              <w:fldChar w:fldCharType="begin"/>
+            </w:r>
+            <w:r>
+              <w:rPr>
+                <w:noProof/>
+                <w:webHidden/>
+              </w:rPr>
+              <w:instrText xml:space="preserve"> PAGEREF _Toc162276664 \h </w:instrText>
+            </w:r>
+            <w:r>
+              <w:rPr>
+                <w:noProof/>
+                <w:webHidden/>
+              </w:rPr>
+            </w:r>
+            <w:r>
+              <w:rPr>
+                <w:noProof/>
+                <w:webHidden/>
+              </w:rPr>
+              <w:fldChar w:fldCharType="separate"/>
+            </w:r>
+            <w:r>
+              <w:rPr>
+                <w:noProof/>
+                <w:webHidden/>
+              </w:rPr>
+              <w:t>5</w:t>
             </w:r>
             <w:r>
               <w:rPr>
@@ -432,7 +1135,7 @@
       <w:pPr>
         <w:pStyle w:val="Kop1"/>
       </w:pPr>
-      <w:bookmarkStart w:id="0" w:name="_Toc162251309"/>
+      <w:bookmarkStart w:id="0" w:name="_Toc162276650"/>
       <w:r>
         <w:t>Introduction</w:t>
       </w:r>
@@ -442,49 +1145,44 @@
       <w:pPr>
         <w:pStyle w:val="Kop1"/>
       </w:pPr>
+      <w:bookmarkStart w:id="1" w:name="_Toc162276651"/>
+      <w:r>
+        <w:t>Problem</w:t>
+      </w:r>
+      <w:bookmarkEnd w:id="1"/>
+    </w:p>
+    <w:p>
+      <w:r>
+        <w:t xml:space="preserve">The sheer number of design and architecture patterns available is overwhelming. Each seems to offer a perfect solution, but selecting the right one for a system designed to handle a million users feels like navigating a maze. The core challenge lies in striking a delicate balance </w:t>
+      </w:r>
+      <w:r>
+        <w:t>my non-functional requirements.</w:t>
+      </w:r>
+      <w:r>
+        <w:t>.</w:t>
+      </w:r>
+    </w:p>
+    <w:p>
+      <w:r>
+        <w:t>Through</w:t>
+      </w:r>
+      <w:r>
+        <w:t xml:space="preserve"> </w:t>
+      </w:r>
+      <w:r>
+        <w:t>research, I aim to identify the ideal design patterns and architectural approaches that can overcome these challenges. This will help me build a system that is not only scalable but also remains understandable and manageable for future development and maintenance.</w:t>
+      </w:r>
+    </w:p>
+    <w:p>
+      <w:r>
+        <w:br w:type="page"/>
+      </w:r>
     </w:p>
     <w:p>
       <w:pPr>
         <w:pStyle w:val="Kop1"/>
       </w:pPr>
-      <w:bookmarkStart w:id="1" w:name="_Toc162251310"/>
-      <w:r>
-        <w:t>Problem</w:t>
-      </w:r>
-      <w:bookmarkEnd w:id="1"/>
-    </w:p>
-    <w:p>
-      <w:r>
-        <w:t xml:space="preserve">The sheer number of design and architecture patterns available is overwhelming. Each seems to offer a perfect solution, but selecting the right one for a system designed to handle a million users feels like navigating a maze. The core challenge lies in striking a delicate balance </w:t>
-      </w:r>
-      <w:r>
-        <w:t>my non-functional requirements.</w:t>
-      </w:r>
-      <w:r>
-        <w:t>.</w:t>
-      </w:r>
-    </w:p>
-    <w:p>
-      <w:r>
-        <w:t>Through</w:t>
-      </w:r>
-      <w:r>
-        <w:t xml:space="preserve"> </w:t>
-      </w:r>
-      <w:r>
-        <w:t>research, I aim to identify the ideal design patterns and architectural approaches that can overcome these challenges. This will help me build a system that is not only scalable but also remains understandable and manageable for future development and maintenance.</w:t>
-      </w:r>
-    </w:p>
-    <w:p>
-      <w:r>
-        <w:br w:type="page"/>
-      </w:r>
-    </w:p>
-    <w:p>
-      <w:pPr>
-        <w:pStyle w:val="Kop1"/>
-      </w:pPr>
-      <w:bookmarkStart w:id="2" w:name="_Toc162251311"/>
+      <w:bookmarkStart w:id="2" w:name="_Toc162276652"/>
       <w:r>
         <w:lastRenderedPageBreak/>
         <w:t>Research questions</w:t>
@@ -611,7 +1309,7 @@
       <w:pPr>
         <w:pStyle w:val="Kop1"/>
       </w:pPr>
-      <w:bookmarkStart w:id="4" w:name="_Toc162251312"/>
+      <w:bookmarkStart w:id="4" w:name="_Toc162276653"/>
       <w:r>
         <w:t>What architectural styles best suit the requirements of my system?</w:t>
       </w:r>
@@ -622,12 +1320,11 @@
         <w:t>There are a lot of different architectural styles you need to consider when creating your own web application. Especially when looking at requirements like scalability, security, reliability, maintainability and performance. First we will have a look at the different architecture styles that exist, and we will compare these  with each other to see which best suit the requirements of the system.</w:t>
       </w:r>
     </w:p>
-    <w:p/>
     <w:p>
       <w:pPr>
         <w:pStyle w:val="Kop2"/>
       </w:pPr>
-      <w:bookmarkStart w:id="5" w:name="_Toc162251313"/>
+      <w:bookmarkStart w:id="5" w:name="_Toc162276654"/>
       <w:r>
         <w:t>Which architecture styles exist and what are some pros and cons?</w:t>
       </w:r>
@@ -635,7 +1332,13 @@
     </w:p>
     <w:p>
       <w:r>
-        <w:t>There exists an abundance of architectural styles, making it impractical to delve deeply into each one. Therefore, I will focus on the 14 most widely utilized patterns, as they possess sufficient support and documentation. Other styles, lacking in such resources, will not be explored in this context.</w:t>
+        <w:t>There exists an abundance of architectural styles, making it impractical to delve deeply into each one. Therefore, I will focus on the 1</w:t>
+      </w:r>
+      <w:r>
+        <w:t>5</w:t>
+      </w:r>
+      <w:r>
+        <w:t xml:space="preserve"> most widely utilized patterns, as they possess sufficient support and documentation. Other styles, lacking in such resources, will not be explored in this context.</w:t>
       </w:r>
       <w:r>
         <w:t xml:space="preserve"> The primary source I will be using is an article by </w:t>
@@ -670,20 +1373,237 @@
         <w:t>.</w:t>
       </w:r>
     </w:p>
-    <w:p/>
-    <w:p>
-      <w:pPr>
-        <w:rPr>
-          <w:b/>
-          <w:bCs/>
-        </w:rPr>
-      </w:pPr>
-      <w:r>
-        <w:rPr>
-          <w:b/>
-          <w:bCs/>
-        </w:rPr>
+    <w:p>
+      <w:r>
+        <w:t>The patterns I will be researching are:</w:t>
+      </w:r>
+    </w:p>
+    <w:p>
+      <w:pPr>
+        <w:pStyle w:val="Lijstalinea"/>
+        <w:numPr>
+          <w:ilvl w:val="0"/>
+          <w:numId w:val="3"/>
+        </w:numPr>
+      </w:pPr>
+      <w:r>
+        <w:t>Layered pattern</w:t>
+      </w:r>
+    </w:p>
+    <w:p>
+      <w:pPr>
+        <w:pStyle w:val="Lijstalinea"/>
+        <w:numPr>
+          <w:ilvl w:val="0"/>
+          <w:numId w:val="3"/>
+        </w:numPr>
+      </w:pPr>
+      <w:r>
+        <w:t>Client-server pattern</w:t>
+      </w:r>
+    </w:p>
+    <w:p>
+      <w:pPr>
+        <w:pStyle w:val="Lijstalinea"/>
+        <w:numPr>
+          <w:ilvl w:val="0"/>
+          <w:numId w:val="3"/>
+        </w:numPr>
+      </w:pPr>
+      <w:r>
+        <w:t>Event-Driven pattern</w:t>
+      </w:r>
+    </w:p>
+    <w:p>
+      <w:pPr>
+        <w:pStyle w:val="Lijstalinea"/>
+        <w:numPr>
+          <w:ilvl w:val="0"/>
+          <w:numId w:val="3"/>
+        </w:numPr>
+      </w:pPr>
+      <w:r>
+        <w:t>Microkernel pattern</w:t>
+      </w:r>
+    </w:p>
+    <w:p>
+      <w:pPr>
+        <w:pStyle w:val="Lijstalinea"/>
+        <w:numPr>
+          <w:ilvl w:val="0"/>
+          <w:numId w:val="3"/>
+        </w:numPr>
+      </w:pPr>
+      <w:r>
+        <w:t>Microservice pattern</w:t>
+      </w:r>
+    </w:p>
+    <w:p>
+      <w:pPr>
+        <w:pStyle w:val="Lijstalinea"/>
+        <w:numPr>
+          <w:ilvl w:val="0"/>
+          <w:numId w:val="3"/>
+        </w:numPr>
+      </w:pPr>
+      <w:r>
+        <w:t>Broker pattern</w:t>
+      </w:r>
+    </w:p>
+    <w:p>
+      <w:pPr>
+        <w:pStyle w:val="Lijstalinea"/>
+        <w:numPr>
+          <w:ilvl w:val="0"/>
+          <w:numId w:val="3"/>
+        </w:numPr>
+      </w:pPr>
+      <w:r>
+        <w:t>Event-bus pattern</w:t>
+      </w:r>
+    </w:p>
+    <w:p>
+      <w:pPr>
+        <w:pStyle w:val="Lijstalinea"/>
+        <w:numPr>
+          <w:ilvl w:val="0"/>
+          <w:numId w:val="3"/>
+        </w:numPr>
+      </w:pPr>
+      <w:r>
+        <w:t>Pipe filter patten</w:t>
+      </w:r>
+    </w:p>
+    <w:p>
+      <w:pPr>
+        <w:pStyle w:val="Lijstalinea"/>
+        <w:numPr>
+          <w:ilvl w:val="0"/>
+          <w:numId w:val="3"/>
+        </w:numPr>
+      </w:pPr>
+      <w:r>
+        <w:t>Blackboard pattern</w:t>
+      </w:r>
+    </w:p>
+    <w:p>
+      <w:pPr>
+        <w:pStyle w:val="Lijstalinea"/>
+        <w:numPr>
+          <w:ilvl w:val="0"/>
+          <w:numId w:val="3"/>
+        </w:numPr>
+      </w:pPr>
+      <w:r>
+        <w:t>Component-based pattern</w:t>
+      </w:r>
+    </w:p>
+    <w:p>
+      <w:pPr>
+        <w:pStyle w:val="Lijstalinea"/>
+        <w:numPr>
+          <w:ilvl w:val="0"/>
+          <w:numId w:val="3"/>
+        </w:numPr>
+      </w:pPr>
+      <w:r>
+        <w:t>Service-oriented architecture</w:t>
+      </w:r>
+    </w:p>
+    <w:p>
+      <w:pPr>
+        <w:pStyle w:val="Lijstalinea"/>
+        <w:numPr>
+          <w:ilvl w:val="0"/>
+          <w:numId w:val="3"/>
+        </w:numPr>
+      </w:pPr>
+      <w:r>
+        <w:t>Monolithic architecture</w:t>
+      </w:r>
+    </w:p>
+    <w:p>
+      <w:pPr>
+        <w:pStyle w:val="Lijstalinea"/>
+        <w:numPr>
+          <w:ilvl w:val="0"/>
+          <w:numId w:val="3"/>
+        </w:numPr>
+      </w:pPr>
+      <w:r>
+        <w:t>Space-based architecture</w:t>
+      </w:r>
+    </w:p>
+    <w:p>
+      <w:pPr>
+        <w:pStyle w:val="Lijstalinea"/>
+        <w:numPr>
+          <w:ilvl w:val="0"/>
+          <w:numId w:val="3"/>
+        </w:numPr>
+      </w:pPr>
+      <w:r>
+        <w:t>Peer-to-peer architecture</w:t>
+      </w:r>
+    </w:p>
+    <w:p>
+      <w:pPr>
+        <w:pStyle w:val="Lijstalinea"/>
+        <w:numPr>
+          <w:ilvl w:val="0"/>
+          <w:numId w:val="3"/>
+        </w:numPr>
+      </w:pPr>
+      <w:r>
+        <w:t>Hybrid Architecture</w:t>
+      </w:r>
+    </w:p>
+    <w:p>
+      <w:pPr>
+        <w:pStyle w:val="Kop3"/>
+      </w:pPr>
+      <w:bookmarkStart w:id="6" w:name="_Toc162276655"/>
+      <w:r>
+        <w:lastRenderedPageBreak/>
         <w:t>Layered Pattern</w:t>
+      </w:r>
+      <w:bookmarkEnd w:id="6"/>
+    </w:p>
+    <w:p>
+      <w:r>
+        <w:t>The layered pattern</w:t>
+      </w:r>
+      <w:sdt>
+        <w:sdtPr>
+          <w:id w:val="-1340995399"/>
+          <w:citation/>
+        </w:sdtPr>
+        <w:sdtContent>
+          <w:r>
+            <w:fldChar w:fldCharType="begin"/>
+          </w:r>
+          <w:r>
+            <w:instrText xml:space="preserve"> CITATION Kay22 \l 1033 </w:instrText>
+          </w:r>
+          <w:r>
+            <w:fldChar w:fldCharType="separate"/>
+          </w:r>
+          <w:r>
+            <w:rPr>
+              <w:noProof/>
+            </w:rPr>
+            <w:t xml:space="preserve"> (Kaseb, 2022)</w:t>
+          </w:r>
+          <w:r>
+            <w:fldChar w:fldCharType="end"/>
+          </w:r>
+        </w:sdtContent>
+      </w:sdt>
+      <w:r>
+        <w:t xml:space="preserve"> is a pattern where each responsibility of the application is separated in layers. For example an API might consist of a presentation layer (controllers), Business layer and data access layer. This modular approach promotes segregation of concerns and facilitates easy maintenance and scalability in a complex system.</w:t>
+      </w:r>
+      <w:r>
+        <w:br/>
       </w:r>
     </w:p>
     <w:tbl>
@@ -693,48 +1613,46 @@
         <w:tblLook w:val="04A0" w:firstRow="1" w:lastRow="0" w:firstColumn="1" w:lastColumn="0" w:noHBand="0" w:noVBand="1"/>
       </w:tblPr>
       <w:tblGrid>
-        <w:gridCol w:w="2098"/>
-        <w:gridCol w:w="3199"/>
-        <w:gridCol w:w="1958"/>
-        <w:gridCol w:w="1761"/>
+        <w:gridCol w:w="4508"/>
+        <w:gridCol w:w="4508"/>
       </w:tblGrid>
       <w:tr>
         <w:tc>
           <w:tcPr>
-            <w:tcW w:w="2098" w:type="dxa"/>
-          </w:tcPr>
-          <w:p>
-            <w:r>
-              <w:t>Architectural style</w:t>
-            </w:r>
-          </w:p>
-        </w:tc>
-        <w:tc>
-          <w:tcPr>
-            <w:tcW w:w="3199" w:type="dxa"/>
-          </w:tcPr>
-          <w:p>
-            <w:r>
-              <w:t>Description</w:t>
-            </w:r>
-          </w:p>
-        </w:tc>
-        <w:tc>
-          <w:tcPr>
-            <w:tcW w:w="1958" w:type="dxa"/>
-          </w:tcPr>
-          <w:p>
-            <w:r>
+            <w:tcW w:w="4508" w:type="dxa"/>
+          </w:tcPr>
+          <w:p>
+            <w:pPr>
+              <w:rPr>
+                <w:b/>
+                <w:bCs/>
+              </w:rPr>
+            </w:pPr>
+            <w:r>
+              <w:rPr>
+                <w:b/>
+                <w:bCs/>
+              </w:rPr>
               <w:t>Pros</w:t>
             </w:r>
           </w:p>
         </w:tc>
         <w:tc>
           <w:tcPr>
-            <w:tcW w:w="1761" w:type="dxa"/>
-          </w:tcPr>
-          <w:p>
-            <w:r>
+            <w:tcW w:w="4508" w:type="dxa"/>
+          </w:tcPr>
+          <w:p>
+            <w:pPr>
+              <w:rPr>
+                <w:b/>
+                <w:bCs/>
+              </w:rPr>
+            </w:pPr>
+            <w:r>
+              <w:rPr>
+                <w:b/>
+                <w:bCs/>
+              </w:rPr>
               <w:t>Cons</w:t>
             </w:r>
           </w:p>
@@ -743,53 +1661,21 @@
       <w:tr>
         <w:tc>
           <w:tcPr>
-            <w:tcW w:w="2098" w:type="dxa"/>
-          </w:tcPr>
-          <w:p>
-            <w:r>
-              <w:t>Layered Pattern</w:t>
-            </w:r>
-          </w:p>
-        </w:tc>
-        <w:tc>
-          <w:tcPr>
-            <w:tcW w:w="3199" w:type="dxa"/>
-          </w:tcPr>
-          <w:p>
-            <w:r>
-              <w:t>The Layered Pattern, also known as the Layered Architecture, organizes software into distinct layers, each responsible for specific tasks. This modular approach promotes separation of concerns and facilitates maintenance and scalability in complex systems.</w:t>
-            </w:r>
-          </w:p>
-        </w:tc>
-        <w:tc>
-          <w:tcPr>
-            <w:tcW w:w="1958" w:type="dxa"/>
+            <w:tcW w:w="4508" w:type="dxa"/>
           </w:tcPr>
           <w:p>
             <w:r>
               <w:t>Promotes separation of concerns</w:t>
             </w:r>
           </w:p>
-          <w:p/>
-          <w:p>
-            <w:r>
-              <w:t>Encourages modularity</w:t>
-            </w:r>
-          </w:p>
-          <w:p/>
-          <w:p>
-            <w:r>
-              <w:t>Supports parallel development</w:t>
-            </w:r>
-          </w:p>
-        </w:tc>
-        <w:tc>
-          <w:tcPr>
-            <w:tcW w:w="1761" w:type="dxa"/>
-          </w:tcPr>
-          <w:p>
-            <w:r>
-              <w:t>Overhead of communication</w:t>
+        </w:tc>
+        <w:tc>
+          <w:tcPr>
+            <w:tcW w:w="4508" w:type="dxa"/>
+          </w:tcPr>
+          <w:p>
+            <w:r>
+              <w:t>Overhead</w:t>
             </w:r>
           </w:p>
         </w:tc>
@@ -797,484 +1683,1281 @@
       <w:tr>
         <w:tc>
           <w:tcPr>
-            <w:tcW w:w="2098" w:type="dxa"/>
-          </w:tcPr>
-          <w:p>
-            <w:r>
-              <w:t>Client-Server Pattern</w:t>
-            </w:r>
-          </w:p>
-        </w:tc>
-        <w:tc>
-          <w:tcPr>
-            <w:tcW w:w="3199" w:type="dxa"/>
-          </w:tcPr>
-          <w:p>
-            <w:r>
-              <w:t xml:space="preserve">The client-server pattern is a model where clients request services or resources from </w:t>
-            </w:r>
-            <w:r>
-              <w:lastRenderedPageBreak/>
-              <w:t>servers, which provide those services or resources. Communication typically occurs over a network, with clients initiating requests and servers responding accordingly, facilitating distributed computing.</w:t>
-            </w:r>
-          </w:p>
-        </w:tc>
-        <w:tc>
-          <w:tcPr>
-            <w:tcW w:w="1958" w:type="dxa"/>
-          </w:tcPr>
-          <w:p>
-            <w:r>
-              <w:lastRenderedPageBreak/>
-              <w:t>Security</w:t>
-            </w:r>
-          </w:p>
+            <w:tcW w:w="4508" w:type="dxa"/>
+          </w:tcPr>
+          <w:p>
+            <w:r>
+              <w:t>Encourages modularit</w:t>
+            </w:r>
+            <w:r>
+              <w:t>y</w:t>
+            </w:r>
+          </w:p>
+        </w:tc>
+        <w:tc>
+          <w:tcPr>
+            <w:tcW w:w="4508" w:type="dxa"/>
+          </w:tcPr>
           <w:p/>
-          <w:p>
-            <w:proofErr w:type="spellStart"/>
-            <w:r>
-              <w:t>Scalabilty</w:t>
-            </w:r>
-            <w:proofErr w:type="spellEnd"/>
-          </w:p>
-          <w:p/>
-          <w:p>
-            <w:r>
-              <w:t>Shared resources</w:t>
-            </w:r>
-          </w:p>
-        </w:tc>
-        <w:tc>
-          <w:tcPr>
-            <w:tcW w:w="1761" w:type="dxa"/>
-          </w:tcPr>
-          <w:p>
-            <w:r>
-              <w:lastRenderedPageBreak/>
-              <w:t xml:space="preserve">Data </w:t>
-            </w:r>
-            <w:r>
-              <w:t>manipulation</w:t>
-            </w:r>
-          </w:p>
         </w:tc>
       </w:tr>
       <w:tr>
         <w:tc>
           <w:tcPr>
-            <w:tcW w:w="2098" w:type="dxa"/>
-          </w:tcPr>
-          <w:p>
-            <w:r>
-              <w:t>Event-Driven Pattern</w:t>
-            </w:r>
-          </w:p>
-        </w:tc>
-        <w:tc>
-          <w:tcPr>
-            <w:tcW w:w="3199" w:type="dxa"/>
-          </w:tcPr>
-          <w:p>
-            <w:r>
-              <w:t>The event-driven pattern is a programming paradigm where the flow of the program is determined by events occurring in the system. Instead of following a linear sequence of execution, the program responds to events triggered by user actions, system notifications, or other sources, allowing for asynchronous and reactive behavior.</w:t>
-            </w:r>
-          </w:p>
-        </w:tc>
-        <w:tc>
-          <w:tcPr>
-            <w:tcW w:w="1958" w:type="dxa"/>
-          </w:tcPr>
-          <w:p>
-            <w:r>
-              <w:t>Asynchronous</w:t>
-            </w:r>
-          </w:p>
+            <w:tcW w:w="4508" w:type="dxa"/>
+          </w:tcPr>
+          <w:p>
+            <w:r>
+              <w:t>Supports parallel development</w:t>
+            </w:r>
+          </w:p>
+        </w:tc>
+        <w:tc>
+          <w:tcPr>
+            <w:tcW w:w="4508" w:type="dxa"/>
+          </w:tcPr>
           <w:p/>
-          <w:p>
-            <w:r>
-              <w:t>Scalable</w:t>
-            </w:r>
-          </w:p>
-          <w:p/>
-          <w:p>
-            <w:r>
-              <w:t>Modular</w:t>
-            </w:r>
-          </w:p>
-        </w:tc>
-        <w:tc>
-          <w:tcPr>
-            <w:tcW w:w="1761" w:type="dxa"/>
-          </w:tcPr>
-          <w:p>
-            <w:r>
-              <w:t>Complexity</w:t>
-            </w:r>
-          </w:p>
-          <w:p/>
-          <w:p>
-            <w:r>
-              <w:t>Debugging</w:t>
-            </w:r>
-          </w:p>
-          <w:p/>
-          <w:p>
-            <w:r>
-              <w:t>Overhead</w:t>
-            </w:r>
-          </w:p>
-          <w:p/>
-        </w:tc>
-      </w:tr>
-      <w:tr>
-        <w:tc>
-          <w:tcPr>
-            <w:tcW w:w="2098" w:type="dxa"/>
-          </w:tcPr>
-          <w:p>
-            <w:r>
-              <w:t>Microkernel Pattern</w:t>
-            </w:r>
-          </w:p>
-        </w:tc>
-        <w:tc>
-          <w:tcPr>
-            <w:tcW w:w="3199" w:type="dxa"/>
-          </w:tcPr>
-          <w:p>
-            <w:r>
-              <w:t>The microkernel pattern is an architectural design where a minimalistic kernel provides basic services, and additional functionality is implemented as separate modules. This approach promotes flexibility, modularity, and extensibility, but it may incur performance overhead due to communication between modules.</w:t>
-            </w:r>
-          </w:p>
-        </w:tc>
-        <w:tc>
-          <w:tcPr>
-            <w:tcW w:w="1958" w:type="dxa"/>
-          </w:tcPr>
-          <w:p>
-            <w:r>
-              <w:t>Modularity</w:t>
-            </w:r>
-          </w:p>
-          <w:p/>
-          <w:p>
-            <w:r>
-              <w:t>Flexibility</w:t>
-            </w:r>
-          </w:p>
-          <w:p/>
-          <w:p>
-            <w:r>
-              <w:t>Extensibility</w:t>
-            </w:r>
-          </w:p>
-        </w:tc>
-        <w:tc>
-          <w:tcPr>
-            <w:tcW w:w="1761" w:type="dxa"/>
-          </w:tcPr>
-          <w:p>
-            <w:r>
-              <w:t>Performance</w:t>
-            </w:r>
-          </w:p>
-          <w:p/>
-          <w:p>
-            <w:r>
-              <w:t>Complexity</w:t>
-            </w:r>
-          </w:p>
-          <w:p/>
-          <w:p>
-            <w:r>
-              <w:t>Scalability</w:t>
-            </w:r>
-          </w:p>
-        </w:tc>
-      </w:tr>
-      <w:tr>
-        <w:tc>
-          <w:tcPr>
-            <w:tcW w:w="2098" w:type="dxa"/>
-          </w:tcPr>
-          <w:p>
-            <w:r>
-              <w:t>Microservices</w:t>
-            </w:r>
-          </w:p>
-        </w:tc>
-        <w:tc>
-          <w:tcPr>
-            <w:tcW w:w="3199" w:type="dxa"/>
-          </w:tcPr>
-          <w:p>
-            <w:r>
-              <w:t>Microservices is an architectural approach where software is composed of small, independently deployable services that communicate over well-defined APIs. This enables agility, scalability, and allows for easier maintenance and updates, but can introduce complexity in managing distributed systems.</w:t>
-            </w:r>
-          </w:p>
-        </w:tc>
-        <w:tc>
-          <w:tcPr>
-            <w:tcW w:w="1958" w:type="dxa"/>
-          </w:tcPr>
-          <w:p>
-            <w:r>
-              <w:t>Scalability</w:t>
-            </w:r>
-          </w:p>
-          <w:p/>
-          <w:p>
-            <w:r>
-              <w:t>Flexibility</w:t>
-            </w:r>
-          </w:p>
-          <w:p/>
-          <w:p>
-            <w:r>
-              <w:t>Modularity</w:t>
-            </w:r>
-          </w:p>
-          <w:p/>
-          <w:p>
-            <w:r>
-              <w:t>Resilience</w:t>
-            </w:r>
-          </w:p>
-        </w:tc>
-        <w:tc>
-          <w:tcPr>
-            <w:tcW w:w="1761" w:type="dxa"/>
-          </w:tcPr>
-          <w:p>
-            <w:r>
-              <w:t>Complexity</w:t>
-            </w:r>
-          </w:p>
-          <w:p/>
-          <w:p>
-            <w:r>
-              <w:t>Overhead</w:t>
-            </w:r>
-          </w:p>
-          <w:p/>
-          <w:p>
-            <w:r>
-              <w:t>Deployment</w:t>
-            </w:r>
-          </w:p>
-        </w:tc>
-      </w:tr>
-      <w:tr>
-        <w:tc>
-          <w:tcPr>
-            <w:tcW w:w="2098" w:type="dxa"/>
-          </w:tcPr>
-          <w:p>
-            <w:r>
-              <w:t>Broker pattern</w:t>
-            </w:r>
-          </w:p>
-        </w:tc>
-        <w:tc>
-          <w:tcPr>
-            <w:tcW w:w="3199" w:type="dxa"/>
-          </w:tcPr>
-          <w:p>
-            <w:r>
-              <w:t xml:space="preserve">The Broker Pattern is a design pattern used in distributed systems where a broker acts as an intermediary between clients and servers, facilitating communication and coordination. Clients interact with the broker to request services or resources, and the </w:t>
-            </w:r>
-            <w:r>
-              <w:lastRenderedPageBreak/>
-              <w:t>broker routes these requests to appropriate servers, decoupling the clients from specific server implementations.</w:t>
-            </w:r>
-          </w:p>
-        </w:tc>
-        <w:tc>
-          <w:tcPr>
-            <w:tcW w:w="1958" w:type="dxa"/>
-          </w:tcPr>
-          <w:p>
-            <w:r>
-              <w:lastRenderedPageBreak/>
-              <w:t>Decoupling</w:t>
-            </w:r>
-          </w:p>
-          <w:p/>
-          <w:p>
-            <w:r>
-              <w:t>Scalability</w:t>
-            </w:r>
-          </w:p>
-          <w:p/>
-          <w:p>
-            <w:r>
-              <w:t>Flexibility</w:t>
-            </w:r>
-          </w:p>
-          <w:p/>
-          <w:p>
-            <w:r>
-              <w:t>Reliability</w:t>
-            </w:r>
-          </w:p>
-        </w:tc>
-        <w:tc>
-          <w:tcPr>
-            <w:tcW w:w="1761" w:type="dxa"/>
-          </w:tcPr>
-          <w:p>
-            <w:r>
-              <w:t>Complexity</w:t>
-            </w:r>
-          </w:p>
-          <w:p/>
-          <w:p>
-            <w:r>
-              <w:t>Single point of failure</w:t>
-            </w:r>
-          </w:p>
-        </w:tc>
-      </w:tr>
-      <w:tr>
-        <w:tc>
-          <w:tcPr>
-            <w:tcW w:w="2098" w:type="dxa"/>
-          </w:tcPr>
-          <w:p>
-            <w:r>
-              <w:t>Event-bus-pattern</w:t>
-            </w:r>
-          </w:p>
-        </w:tc>
-        <w:tc>
-          <w:tcPr>
-            <w:tcW w:w="3199" w:type="dxa"/>
-          </w:tcPr>
-          <w:p>
-            <w:r>
-              <w:t>The Event-Bus Pattern is a design pattern where components within a system communicate through a central event bus rather than directly with each other. Components can publish events to the bus, and other components can subscribe to receive and react to those events, promoting loose coupling and modularity within the system.</w:t>
-            </w:r>
-          </w:p>
-        </w:tc>
-        <w:tc>
-          <w:tcPr>
-            <w:tcW w:w="1958" w:type="dxa"/>
-          </w:tcPr>
-          <w:p>
-            <w:r>
-              <w:t>Loose coupling</w:t>
-            </w:r>
-          </w:p>
-          <w:p/>
-          <w:p>
-            <w:r>
-              <w:t>Scalability</w:t>
-            </w:r>
-          </w:p>
-        </w:tc>
-        <w:tc>
-          <w:tcPr>
-            <w:tcW w:w="1761" w:type="dxa"/>
-          </w:tcPr>
-          <w:p>
-            <w:r>
-              <w:t>Complex</w:t>
-            </w:r>
-            <w:r>
-              <w:t xml:space="preserve">ity </w:t>
-            </w:r>
-          </w:p>
-          <w:p>
-            <w:r>
-              <w:t xml:space="preserve"> </w:t>
-            </w:r>
-          </w:p>
-          <w:p>
-            <w:r>
-              <w:t>D</w:t>
-            </w:r>
-            <w:r>
-              <w:t>ebugging</w:t>
-            </w:r>
-          </w:p>
-        </w:tc>
-      </w:tr>
-      <w:tr>
-        <w:tc>
-          <w:tcPr>
-            <w:tcW w:w="2098" w:type="dxa"/>
-          </w:tcPr>
-          <w:p>
-            <w:r>
-              <w:t>Pipe-Filter Pattern</w:t>
-            </w:r>
-          </w:p>
-        </w:tc>
-        <w:tc>
-          <w:tcPr>
-            <w:tcW w:w="3199" w:type="dxa"/>
-          </w:tcPr>
-          <w:p>
-            <w:r>
-              <w:t>The Pipe-Filter Pattern is a design pattern where data processing tasks are divided into smaller, independent components called filters, which are connected in a pipeline. Each filter performs a specific operation on the data and passes it along to the next filter, enabling modular, reusable, and scalable data processing workflows.</w:t>
-            </w:r>
-          </w:p>
-        </w:tc>
-        <w:tc>
-          <w:tcPr>
-            <w:tcW w:w="1958" w:type="dxa"/>
-          </w:tcPr>
-          <w:p>
-            <w:r>
-              <w:t>Modularity</w:t>
-            </w:r>
-          </w:p>
-          <w:p/>
-          <w:p>
-            <w:r>
-              <w:t>Reusability</w:t>
-            </w:r>
-          </w:p>
-          <w:p/>
-          <w:p>
-            <w:r>
-              <w:t>Scalability</w:t>
-            </w:r>
-          </w:p>
-        </w:tc>
-        <w:tc>
-          <w:tcPr>
-            <w:tcW w:w="1761" w:type="dxa"/>
-          </w:tcPr>
-          <w:p>
-            <w:r>
-              <w:t>Complexity</w:t>
-            </w:r>
-          </w:p>
-          <w:p/>
-          <w:p>
-            <w:r>
-              <w:t>Overhead</w:t>
-            </w:r>
-          </w:p>
         </w:tc>
       </w:tr>
     </w:tbl>
     <w:p/>
     <w:p>
+      <w:pPr>
+        <w:pStyle w:val="Kop3"/>
+      </w:pPr>
+      <w:bookmarkStart w:id="7" w:name="_Toc162276656"/>
+      <w:r>
+        <w:t>Client-Server pattern</w:t>
+      </w:r>
+      <w:bookmarkEnd w:id="7"/>
+    </w:p>
+    <w:p>
+      <w:r>
+        <w:t>The Client-Server pattern</w:t>
+      </w:r>
+      <w:r>
+        <w:t xml:space="preserve"> </w:t>
+      </w:r>
+      <w:sdt>
+        <w:sdtPr>
+          <w:id w:val="727957268"/>
+          <w:citation/>
+        </w:sdtPr>
+        <w:sdtContent>
+          <w:r>
+            <w:fldChar w:fldCharType="begin"/>
+          </w:r>
+          <w:r>
+            <w:instrText xml:space="preserve"> CITATION Kav20 \l 1033 </w:instrText>
+          </w:r>
+          <w:r>
+            <w:fldChar w:fldCharType="separate"/>
+          </w:r>
+          <w:r>
+            <w:rPr>
+              <w:noProof/>
+            </w:rPr>
+            <w:t>(Gayantha, 2020)</w:t>
+          </w:r>
+          <w:r>
+            <w:fldChar w:fldCharType="end"/>
+          </w:r>
+        </w:sdtContent>
+      </w:sdt>
+      <w:r>
+        <w:t xml:space="preserve"> is a fundamental architectural design that divides an application into two distinct components: the client and the server. This separation enables efficient communication and enhances scalability and maintainability. In this pattern, the client is typically a user interface or application that interacts directly with the end user, while the server is responsible for managing data processing, storage, and business logic.</w:t>
+      </w:r>
+    </w:p>
+    <w:tbl>
+      <w:tblPr>
+        <w:tblStyle w:val="Tabelraster"/>
+        <w:tblW w:w="0" w:type="auto"/>
+        <w:tblLook w:val="04A0" w:firstRow="1" w:lastRow="0" w:firstColumn="1" w:lastColumn="0" w:noHBand="0" w:noVBand="1"/>
+      </w:tblPr>
+      <w:tblGrid>
+        <w:gridCol w:w="4508"/>
+        <w:gridCol w:w="4508"/>
+      </w:tblGrid>
+      <w:tr>
+        <w:tc>
+          <w:tcPr>
+            <w:tcW w:w="4508" w:type="dxa"/>
+          </w:tcPr>
+          <w:p>
+            <w:pPr>
+              <w:rPr>
+                <w:b/>
+                <w:bCs/>
+              </w:rPr>
+            </w:pPr>
+            <w:r>
+              <w:rPr>
+                <w:b/>
+                <w:bCs/>
+              </w:rPr>
+              <w:t>Pros</w:t>
+            </w:r>
+          </w:p>
+        </w:tc>
+        <w:tc>
+          <w:tcPr>
+            <w:tcW w:w="4508" w:type="dxa"/>
+          </w:tcPr>
+          <w:p>
+            <w:pPr>
+              <w:rPr>
+                <w:b/>
+                <w:bCs/>
+              </w:rPr>
+            </w:pPr>
+            <w:r>
+              <w:rPr>
+                <w:b/>
+                <w:bCs/>
+              </w:rPr>
+              <w:t>Cons</w:t>
+            </w:r>
+          </w:p>
+        </w:tc>
+      </w:tr>
+      <w:tr>
+        <w:tc>
+          <w:tcPr>
+            <w:tcW w:w="4508" w:type="dxa"/>
+          </w:tcPr>
+          <w:p>
+            <w:r>
+              <w:t>Scalability</w:t>
+            </w:r>
+          </w:p>
+        </w:tc>
+        <w:tc>
+          <w:tcPr>
+            <w:tcW w:w="4508" w:type="dxa"/>
+          </w:tcPr>
+          <w:p>
+            <w:r>
+              <w:t>Data manipulation</w:t>
+            </w:r>
+          </w:p>
+        </w:tc>
+      </w:tr>
+      <w:tr>
+        <w:tc>
+          <w:tcPr>
+            <w:tcW w:w="4508" w:type="dxa"/>
+          </w:tcPr>
+          <w:p>
+            <w:r>
+              <w:t>Security</w:t>
+            </w:r>
+          </w:p>
+        </w:tc>
+        <w:tc>
+          <w:tcPr>
+            <w:tcW w:w="4508" w:type="dxa"/>
+          </w:tcPr>
+          <w:p/>
+        </w:tc>
+      </w:tr>
+      <w:tr>
+        <w:tc>
+          <w:tcPr>
+            <w:tcW w:w="4508" w:type="dxa"/>
+          </w:tcPr>
+          <w:p>
+            <w:r>
+              <w:t xml:space="preserve">Reliability </w:t>
+            </w:r>
+          </w:p>
+        </w:tc>
+        <w:tc>
+          <w:tcPr>
+            <w:tcW w:w="4508" w:type="dxa"/>
+          </w:tcPr>
+          <w:p/>
+        </w:tc>
+      </w:tr>
+    </w:tbl>
+    <w:p/>
+    <w:p>
+      <w:pPr>
+        <w:pStyle w:val="Kop3"/>
+      </w:pPr>
+      <w:bookmarkStart w:id="8" w:name="_Toc162276657"/>
+      <w:r>
+        <w:t>Event-Driver pattern</w:t>
+      </w:r>
+      <w:bookmarkEnd w:id="8"/>
+    </w:p>
+    <w:p>
+      <w:r>
+        <w:t>The Event-Driven pattern enables systems to respond dynamically to events, such as user interactions or data updates. Events are emitted by producers and consumed by handlers, allowing for asynchronous, loosely-coupled communication. This pattern fosters flexibility, scalability, and real-time responsiveness in software architectures.</w:t>
+      </w:r>
+    </w:p>
+    <w:tbl>
+      <w:tblPr>
+        <w:tblStyle w:val="Tabelraster"/>
+        <w:tblW w:w="0" w:type="auto"/>
+        <w:tblLook w:val="04A0" w:firstRow="1" w:lastRow="0" w:firstColumn="1" w:lastColumn="0" w:noHBand="0" w:noVBand="1"/>
+      </w:tblPr>
+      <w:tblGrid>
+        <w:gridCol w:w="4508"/>
+        <w:gridCol w:w="4508"/>
+      </w:tblGrid>
+      <w:tr>
+        <w:tc>
+          <w:tcPr>
+            <w:tcW w:w="4508" w:type="dxa"/>
+          </w:tcPr>
+          <w:p>
+            <w:pPr>
+              <w:rPr>
+                <w:b/>
+                <w:bCs/>
+              </w:rPr>
+            </w:pPr>
+            <w:r>
+              <w:rPr>
+                <w:b/>
+                <w:bCs/>
+              </w:rPr>
+              <w:t>Pros</w:t>
+            </w:r>
+          </w:p>
+        </w:tc>
+        <w:tc>
+          <w:tcPr>
+            <w:tcW w:w="4508" w:type="dxa"/>
+          </w:tcPr>
+          <w:p>
+            <w:pPr>
+              <w:rPr>
+                <w:b/>
+                <w:bCs/>
+              </w:rPr>
+            </w:pPr>
+            <w:r>
+              <w:rPr>
+                <w:b/>
+                <w:bCs/>
+              </w:rPr>
+              <w:t>Cons</w:t>
+            </w:r>
+          </w:p>
+        </w:tc>
+      </w:tr>
+      <w:tr>
+        <w:tc>
+          <w:tcPr>
+            <w:tcW w:w="4508" w:type="dxa"/>
+          </w:tcPr>
+          <w:p>
+            <w:r>
+              <w:t>Asynchronous</w:t>
+            </w:r>
+          </w:p>
+        </w:tc>
+        <w:tc>
+          <w:tcPr>
+            <w:tcW w:w="4508" w:type="dxa"/>
+          </w:tcPr>
+          <w:p>
+            <w:r>
+              <w:t>Complexity</w:t>
+            </w:r>
+          </w:p>
+        </w:tc>
+      </w:tr>
+      <w:tr>
+        <w:tc>
+          <w:tcPr>
+            <w:tcW w:w="4508" w:type="dxa"/>
+          </w:tcPr>
+          <w:p>
+            <w:r>
+              <w:t>Scalable</w:t>
+            </w:r>
+          </w:p>
+        </w:tc>
+        <w:tc>
+          <w:tcPr>
+            <w:tcW w:w="4508" w:type="dxa"/>
+          </w:tcPr>
+          <w:p>
+            <w:r>
+              <w:t>Debugging</w:t>
+            </w:r>
+          </w:p>
+        </w:tc>
+      </w:tr>
+      <w:tr>
+        <w:tc>
+          <w:tcPr>
+            <w:tcW w:w="4508" w:type="dxa"/>
+          </w:tcPr>
+          <w:p>
+            <w:r>
+              <w:t>Modular</w:t>
+            </w:r>
+          </w:p>
+        </w:tc>
+        <w:tc>
+          <w:tcPr>
+            <w:tcW w:w="4508" w:type="dxa"/>
+          </w:tcPr>
+          <w:p>
+            <w:r>
+              <w:t>Overhead</w:t>
+            </w:r>
+          </w:p>
+        </w:tc>
+      </w:tr>
+      <w:tr>
+        <w:tc>
+          <w:tcPr>
+            <w:tcW w:w="4508" w:type="dxa"/>
+          </w:tcPr>
+          <w:p>
+            <w:r>
+              <w:t>Scalable</w:t>
+            </w:r>
+          </w:p>
+        </w:tc>
+        <w:tc>
+          <w:tcPr>
+            <w:tcW w:w="4508" w:type="dxa"/>
+          </w:tcPr>
+          <w:p/>
+        </w:tc>
+      </w:tr>
+    </w:tbl>
+    <w:p/>
+    <w:p>
+      <w:pPr>
+        <w:pStyle w:val="Kop3"/>
+      </w:pPr>
+      <w:bookmarkStart w:id="9" w:name="_Toc162276658"/>
+      <w:r>
+        <w:t>Microkernel pattern</w:t>
+      </w:r>
+      <w:bookmarkEnd w:id="9"/>
+    </w:p>
+    <w:p>
+      <w:r>
+        <w:t>The microkernel architecture pattern</w:t>
+      </w:r>
+      <w:r>
+        <w:t xml:space="preserve"> </w:t>
+      </w:r>
+      <w:sdt>
+        <w:sdtPr>
+          <w:id w:val="848063206"/>
+          <w:citation/>
+        </w:sdtPr>
+        <w:sdtContent>
+          <w:r>
+            <w:fldChar w:fldCharType="begin"/>
+          </w:r>
+          <w:r>
+            <w:instrText xml:space="preserve"> CITATION Mat20 \l 1033 </w:instrText>
+          </w:r>
+          <w:r>
+            <w:fldChar w:fldCharType="separate"/>
+          </w:r>
+          <w:r>
+            <w:rPr>
+              <w:noProof/>
+            </w:rPr>
+            <w:t>(Heusser, 2020)</w:t>
+          </w:r>
+          <w:r>
+            <w:fldChar w:fldCharType="end"/>
+          </w:r>
+        </w:sdtContent>
+      </w:sdt>
+      <w:r>
+        <w:t xml:space="preserve"> is a software design approach that sits between monolithic and microservices architectures. It is characterized by a central core system that contains only the essential components necessary to run the application, and additional functionalities are implemented as plugins. This architecture allows for a high degree of modularity and flexibility, as new features or modifications can be added or changed without altering the core system. The core system and plugins communicate through </w:t>
+      </w:r>
+      <w:proofErr w:type="spellStart"/>
+      <w:r>
+        <w:t>interprocess</w:t>
+      </w:r>
+      <w:proofErr w:type="spellEnd"/>
+      <w:r>
+        <w:t xml:space="preserve"> communication mechanisms provided by the microkernel, ensuring that they remain isolated from each other.</w:t>
+      </w:r>
+    </w:p>
+    <w:tbl>
+      <w:tblPr>
+        <w:tblStyle w:val="Tabelraster"/>
+        <w:tblW w:w="0" w:type="auto"/>
+        <w:tblLook w:val="04A0" w:firstRow="1" w:lastRow="0" w:firstColumn="1" w:lastColumn="0" w:noHBand="0" w:noVBand="1"/>
+      </w:tblPr>
+      <w:tblGrid>
+        <w:gridCol w:w="4508"/>
+        <w:gridCol w:w="4508"/>
+      </w:tblGrid>
+      <w:tr>
+        <w:tc>
+          <w:tcPr>
+            <w:tcW w:w="4508" w:type="dxa"/>
+          </w:tcPr>
+          <w:p>
+            <w:pPr>
+              <w:rPr>
+                <w:b/>
+                <w:bCs/>
+              </w:rPr>
+            </w:pPr>
+            <w:r>
+              <w:rPr>
+                <w:b/>
+                <w:bCs/>
+              </w:rPr>
+              <w:t>Pros</w:t>
+            </w:r>
+          </w:p>
+        </w:tc>
+        <w:tc>
+          <w:tcPr>
+            <w:tcW w:w="4508" w:type="dxa"/>
+          </w:tcPr>
+          <w:p>
+            <w:pPr>
+              <w:rPr>
+                <w:b/>
+                <w:bCs/>
+              </w:rPr>
+            </w:pPr>
+            <w:r>
+              <w:rPr>
+                <w:b/>
+                <w:bCs/>
+              </w:rPr>
+              <w:t>Cons</w:t>
+            </w:r>
+          </w:p>
+        </w:tc>
+      </w:tr>
+      <w:tr>
+        <w:tc>
+          <w:tcPr>
+            <w:tcW w:w="4508" w:type="dxa"/>
+          </w:tcPr>
+          <w:p>
+            <w:r>
+              <w:t>Modularity</w:t>
+            </w:r>
+          </w:p>
+        </w:tc>
+        <w:tc>
+          <w:tcPr>
+            <w:tcW w:w="4508" w:type="dxa"/>
+          </w:tcPr>
+          <w:p>
+            <w:r>
+              <w:t>Performance overhead</w:t>
+            </w:r>
+          </w:p>
+        </w:tc>
+      </w:tr>
+      <w:tr>
+        <w:tc>
+          <w:tcPr>
+            <w:tcW w:w="4508" w:type="dxa"/>
+          </w:tcPr>
+          <w:p>
+            <w:r>
+              <w:t>Flexibility</w:t>
+            </w:r>
+          </w:p>
+        </w:tc>
+        <w:tc>
+          <w:tcPr>
+            <w:tcW w:w="4508" w:type="dxa"/>
+          </w:tcPr>
+          <w:p>
+            <w:r>
+              <w:t>Complexity</w:t>
+            </w:r>
+          </w:p>
+        </w:tc>
+      </w:tr>
+      <w:tr>
+        <w:tc>
+          <w:tcPr>
+            <w:tcW w:w="4508" w:type="dxa"/>
+          </w:tcPr>
+          <w:p>
+            <w:r>
+              <w:t>Stability</w:t>
+            </w:r>
+          </w:p>
+        </w:tc>
+        <w:tc>
+          <w:tcPr>
+            <w:tcW w:w="4508" w:type="dxa"/>
+          </w:tcPr>
+          <w:p>
+            <w:r>
+              <w:t>Dependent on kernel</w:t>
+            </w:r>
+          </w:p>
+        </w:tc>
+      </w:tr>
+    </w:tbl>
+    <w:p>
+      <w:pPr>
+        <w:pStyle w:val="Kop3"/>
+      </w:pPr>
+      <w:bookmarkStart w:id="10" w:name="_Toc162276659"/>
+      <w:r>
+        <w:lastRenderedPageBreak/>
+        <w:t>Microservices</w:t>
+      </w:r>
+      <w:bookmarkEnd w:id="10"/>
+    </w:p>
+    <w:p>
+      <w:r>
+        <w:t>Microservices architecture</w:t>
+      </w:r>
+      <w:r>
+        <w:t xml:space="preserve"> </w:t>
+      </w:r>
+      <w:sdt>
+        <w:sdtPr>
+          <w:id w:val="1973631126"/>
+          <w:citation/>
+        </w:sdtPr>
+        <w:sdtContent>
+          <w:r>
+            <w:fldChar w:fldCharType="begin"/>
+          </w:r>
+          <w:r>
+            <w:instrText xml:space="preserve"> CITATION IBM \l 1033 </w:instrText>
+          </w:r>
+          <w:r>
+            <w:fldChar w:fldCharType="separate"/>
+          </w:r>
+          <w:r>
+            <w:rPr>
+              <w:noProof/>
+            </w:rPr>
+            <w:t>(IBM, n.d.)</w:t>
+          </w:r>
+          <w:r>
+            <w:fldChar w:fldCharType="end"/>
+          </w:r>
+        </w:sdtContent>
+      </w:sdt>
+      <w:r>
+        <w:t xml:space="preserve"> is a cloud-native approach where a single application is composed of many loosely coupled and independently deployable smaller components or services. These services are organized by business capability, often referred to as a bounded context. This architecture allows for easier code updates, as new features or functionality can be added without affecting the entire application. Teams can use different stacks and programming languages for different components, and components can be scaled independently, reducing waste and cost associated with scaling entire applications</w:t>
+      </w:r>
+      <w:r>
+        <w:t>.</w:t>
+      </w:r>
+    </w:p>
+    <w:tbl>
+      <w:tblPr>
+        <w:tblStyle w:val="Tabelraster"/>
+        <w:tblW w:w="0" w:type="auto"/>
+        <w:tblLook w:val="04A0" w:firstRow="1" w:lastRow="0" w:firstColumn="1" w:lastColumn="0" w:noHBand="0" w:noVBand="1"/>
+      </w:tblPr>
+      <w:tblGrid>
+        <w:gridCol w:w="4508"/>
+        <w:gridCol w:w="4508"/>
+      </w:tblGrid>
+      <w:tr>
+        <w:tc>
+          <w:tcPr>
+            <w:tcW w:w="4508" w:type="dxa"/>
+          </w:tcPr>
+          <w:p>
+            <w:pPr>
+              <w:rPr>
+                <w:b/>
+                <w:bCs/>
+              </w:rPr>
+            </w:pPr>
+            <w:r>
+              <w:rPr>
+                <w:b/>
+                <w:bCs/>
+              </w:rPr>
+              <w:t>Pros</w:t>
+            </w:r>
+          </w:p>
+        </w:tc>
+        <w:tc>
+          <w:tcPr>
+            <w:tcW w:w="4508" w:type="dxa"/>
+          </w:tcPr>
+          <w:p>
+            <w:pPr>
+              <w:rPr>
+                <w:b/>
+                <w:bCs/>
+              </w:rPr>
+            </w:pPr>
+            <w:r>
+              <w:rPr>
+                <w:b/>
+                <w:bCs/>
+              </w:rPr>
+              <w:t>Cons</w:t>
+            </w:r>
+          </w:p>
+        </w:tc>
+      </w:tr>
+      <w:tr>
+        <w:tc>
+          <w:tcPr>
+            <w:tcW w:w="4508" w:type="dxa"/>
+          </w:tcPr>
+          <w:p>
+            <w:r>
+              <w:t>Fault isolation</w:t>
+            </w:r>
+          </w:p>
+        </w:tc>
+        <w:tc>
+          <w:tcPr>
+            <w:tcW w:w="4508" w:type="dxa"/>
+          </w:tcPr>
+          <w:p>
+            <w:r>
+              <w:t>Complexity</w:t>
+            </w:r>
+          </w:p>
+        </w:tc>
+      </w:tr>
+      <w:tr>
+        <w:tc>
+          <w:tcPr>
+            <w:tcW w:w="4508" w:type="dxa"/>
+          </w:tcPr>
+          <w:p>
+            <w:r>
+              <w:t>Independent scaling</w:t>
+            </w:r>
+          </w:p>
+        </w:tc>
+        <w:tc>
+          <w:tcPr>
+            <w:tcW w:w="4508" w:type="dxa"/>
+          </w:tcPr>
+          <w:p>
+            <w:r>
+              <w:t>Resource intensive</w:t>
+            </w:r>
+          </w:p>
+        </w:tc>
+      </w:tr>
+      <w:tr>
+        <w:tc>
+          <w:tcPr>
+            <w:tcW w:w="4508" w:type="dxa"/>
+          </w:tcPr>
+          <w:p>
+            <w:r>
+              <w:t>Smaller and faster deployment</w:t>
+            </w:r>
+          </w:p>
+        </w:tc>
+        <w:tc>
+          <w:tcPr>
+            <w:tcW w:w="4508" w:type="dxa"/>
+          </w:tcPr>
+          <w:p>
+            <w:r>
+              <w:t xml:space="preserve">Data inconsistency </w:t>
+            </w:r>
+          </w:p>
+        </w:tc>
+      </w:tr>
+      <w:tr>
+        <w:tc>
+          <w:tcPr>
+            <w:tcW w:w="4508" w:type="dxa"/>
+          </w:tcPr>
+          <w:p>
+            <w:r>
+              <w:t>Scalability</w:t>
+            </w:r>
+          </w:p>
+        </w:tc>
+        <w:tc>
+          <w:tcPr>
+            <w:tcW w:w="4508" w:type="dxa"/>
+          </w:tcPr>
+          <w:p/>
+        </w:tc>
+      </w:tr>
+    </w:tbl>
+    <w:p/>
+    <w:p>
+      <w:pPr>
+        <w:pStyle w:val="Kop3"/>
+      </w:pPr>
+      <w:bookmarkStart w:id="11" w:name="_Toc162276660"/>
+      <w:r>
+        <w:t>Broker pattern</w:t>
+      </w:r>
+      <w:bookmarkEnd w:id="11"/>
+    </w:p>
+    <w:p>
+      <w:r>
+        <w:t>The Broker Pattern</w:t>
+      </w:r>
+      <w:r>
+        <w:t xml:space="preserve"> </w:t>
+      </w:r>
+      <w:sdt>
+        <w:sdtPr>
+          <w:id w:val="792340203"/>
+          <w:citation/>
+        </w:sdtPr>
+        <w:sdtContent>
+          <w:r>
+            <w:fldChar w:fldCharType="begin"/>
+          </w:r>
+          <w:r>
+            <w:instrText xml:space="preserve"> CITATION Wik23 \l 1033 </w:instrText>
+          </w:r>
+          <w:r>
+            <w:fldChar w:fldCharType="separate"/>
+          </w:r>
+          <w:r>
+            <w:rPr>
+              <w:noProof/>
+            </w:rPr>
+            <w:t>(Wikipedia, 2023)</w:t>
+          </w:r>
+          <w:r>
+            <w:fldChar w:fldCharType="end"/>
+          </w:r>
+        </w:sdtContent>
+      </w:sdt>
+      <w:r>
+        <w:t xml:space="preserve"> is an architectural pattern used to structure distributed software systems with decoupled components that interact by remote procedure calls. It involves an intermediary software entity, known as a broker, which is responsible for coordinating communication between clients and servers. The broker acts as a middleman, receiving messages from one component and forwarding them to the appropriate recipient. This pattern allows components to remain decoupled and focused on their own responsibilities, while still being able to communicate and collaborate with other components in the system.</w:t>
+      </w:r>
+    </w:p>
+    <w:tbl>
+      <w:tblPr>
+        <w:tblStyle w:val="Tabelraster"/>
+        <w:tblW w:w="0" w:type="auto"/>
+        <w:tblLook w:val="04A0" w:firstRow="1" w:lastRow="0" w:firstColumn="1" w:lastColumn="0" w:noHBand="0" w:noVBand="1"/>
+      </w:tblPr>
+      <w:tblGrid>
+        <w:gridCol w:w="4508"/>
+        <w:gridCol w:w="4508"/>
+      </w:tblGrid>
+      <w:tr>
+        <w:tc>
+          <w:tcPr>
+            <w:tcW w:w="4508" w:type="dxa"/>
+          </w:tcPr>
+          <w:p>
+            <w:pPr>
+              <w:rPr>
+                <w:b/>
+                <w:bCs/>
+              </w:rPr>
+            </w:pPr>
+            <w:r>
+              <w:rPr>
+                <w:b/>
+                <w:bCs/>
+              </w:rPr>
+              <w:t>Pros</w:t>
+            </w:r>
+          </w:p>
+        </w:tc>
+        <w:tc>
+          <w:tcPr>
+            <w:tcW w:w="4508" w:type="dxa"/>
+          </w:tcPr>
+          <w:p>
+            <w:pPr>
+              <w:rPr>
+                <w:b/>
+                <w:bCs/>
+              </w:rPr>
+            </w:pPr>
+            <w:r>
+              <w:rPr>
+                <w:b/>
+                <w:bCs/>
+              </w:rPr>
+              <w:t>Cons</w:t>
+            </w:r>
+          </w:p>
+        </w:tc>
+      </w:tr>
+      <w:tr>
+        <w:tc>
+          <w:tcPr>
+            <w:tcW w:w="4508" w:type="dxa"/>
+          </w:tcPr>
+          <w:p>
+            <w:r>
+              <w:t>Decoupling</w:t>
+            </w:r>
+          </w:p>
+        </w:tc>
+        <w:tc>
+          <w:tcPr>
+            <w:tcW w:w="4508" w:type="dxa"/>
+          </w:tcPr>
+          <w:p>
+            <w:r>
+              <w:t>Single point of failure</w:t>
+            </w:r>
+          </w:p>
+        </w:tc>
+      </w:tr>
+      <w:tr>
+        <w:tc>
+          <w:tcPr>
+            <w:tcW w:w="4508" w:type="dxa"/>
+          </w:tcPr>
+          <w:p>
+            <w:r>
+              <w:t>Scalability</w:t>
+            </w:r>
+          </w:p>
+        </w:tc>
+        <w:tc>
+          <w:tcPr>
+            <w:tcW w:w="4508" w:type="dxa"/>
+          </w:tcPr>
+          <w:p>
+            <w:r>
+              <w:t>Complexity</w:t>
+            </w:r>
+          </w:p>
+        </w:tc>
+      </w:tr>
+      <w:tr>
+        <w:tc>
+          <w:tcPr>
+            <w:tcW w:w="4508" w:type="dxa"/>
+          </w:tcPr>
+          <w:p>
+            <w:r>
+              <w:t>Changeability</w:t>
+            </w:r>
+          </w:p>
+        </w:tc>
+        <w:tc>
+          <w:tcPr>
+            <w:tcW w:w="4508" w:type="dxa"/>
+          </w:tcPr>
+          <w:p>
+            <w:r>
+              <w:t>Performance overhead</w:t>
+            </w:r>
+          </w:p>
+        </w:tc>
+      </w:tr>
+    </w:tbl>
+    <w:p/>
+    <w:p>
+      <w:pPr>
+        <w:pStyle w:val="Kop3"/>
+      </w:pPr>
+      <w:bookmarkStart w:id="12" w:name="_Toc162276661"/>
+      <w:r>
+        <w:t>Event-Bus pattern</w:t>
+      </w:r>
+      <w:bookmarkEnd w:id="12"/>
+    </w:p>
+    <w:p>
+      <w:r>
+        <w:t>The Event Bus pattern is a design pattern that facilitates communication between components in a distributed system by using an event bus as a central hub. This pattern is particularly useful in large-scale applications where components need to interact without being tightly coupled, adhering to principles of loose coupling and separation of concerns. The event bus acts as a pipeline, where components (referred to as subscribers) can register to receive specific types of events. When an event occurs, it is dispatched to the event bus, which then forwards it to all registered subscribers that are interested in that type of event. This mechanism allows components to communicate asynchronously, enabling them to operate independently and react to events as they occur.</w:t>
+      </w:r>
+    </w:p>
+    <w:tbl>
+      <w:tblPr>
+        <w:tblStyle w:val="Tabelraster"/>
+        <w:tblW w:w="0" w:type="auto"/>
+        <w:tblLook w:val="04A0" w:firstRow="1" w:lastRow="0" w:firstColumn="1" w:lastColumn="0" w:noHBand="0" w:noVBand="1"/>
+      </w:tblPr>
+      <w:tblGrid>
+        <w:gridCol w:w="4508"/>
+        <w:gridCol w:w="4508"/>
+      </w:tblGrid>
+      <w:tr>
+        <w:tc>
+          <w:tcPr>
+            <w:tcW w:w="4508" w:type="dxa"/>
+          </w:tcPr>
+          <w:p>
+            <w:pPr>
+              <w:rPr>
+                <w:b/>
+                <w:bCs/>
+              </w:rPr>
+            </w:pPr>
+            <w:r>
+              <w:rPr>
+                <w:b/>
+                <w:bCs/>
+              </w:rPr>
+              <w:t>Pros</w:t>
+            </w:r>
+          </w:p>
+        </w:tc>
+        <w:tc>
+          <w:tcPr>
+            <w:tcW w:w="4508" w:type="dxa"/>
+          </w:tcPr>
+          <w:p>
+            <w:pPr>
+              <w:rPr>
+                <w:b/>
+                <w:bCs/>
+              </w:rPr>
+            </w:pPr>
+            <w:r>
+              <w:rPr>
+                <w:b/>
+                <w:bCs/>
+              </w:rPr>
+              <w:t>Cons</w:t>
+            </w:r>
+          </w:p>
+        </w:tc>
+      </w:tr>
+      <w:tr>
+        <w:tc>
+          <w:tcPr>
+            <w:tcW w:w="4508" w:type="dxa"/>
+          </w:tcPr>
+          <w:p>
+            <w:r>
+              <w:t>Loose coupling</w:t>
+            </w:r>
+          </w:p>
+        </w:tc>
+        <w:tc>
+          <w:tcPr>
+            <w:tcW w:w="4508" w:type="dxa"/>
+          </w:tcPr>
+          <w:p>
+            <w:r>
+              <w:t>Complexity</w:t>
+            </w:r>
+          </w:p>
+        </w:tc>
+      </w:tr>
+      <w:tr>
+        <w:tc>
+          <w:tcPr>
+            <w:tcW w:w="4508" w:type="dxa"/>
+          </w:tcPr>
+          <w:p>
+            <w:r>
+              <w:t>Asynchronous</w:t>
+            </w:r>
+          </w:p>
+        </w:tc>
+        <w:tc>
+          <w:tcPr>
+            <w:tcW w:w="4508" w:type="dxa"/>
+          </w:tcPr>
+          <w:p>
+            <w:r>
+              <w:t>Debugging</w:t>
+            </w:r>
+          </w:p>
+        </w:tc>
+      </w:tr>
+      <w:tr>
+        <w:tc>
+          <w:tcPr>
+            <w:tcW w:w="4508" w:type="dxa"/>
+          </w:tcPr>
+          <w:p>
+            <w:r>
+              <w:t>Scalability</w:t>
+            </w:r>
+          </w:p>
+        </w:tc>
+        <w:tc>
+          <w:tcPr>
+            <w:tcW w:w="4508" w:type="dxa"/>
+          </w:tcPr>
+          <w:p>
+            <w:r>
+              <w:t>Performance overhead</w:t>
+            </w:r>
+          </w:p>
+        </w:tc>
+      </w:tr>
+    </w:tbl>
+    <w:p/>
+    <w:p>
       <w:r>
         <w:br w:type="page"/>
       </w:r>
     </w:p>
+    <w:p>
+      <w:pPr>
+        <w:pStyle w:val="Kop3"/>
+      </w:pPr>
+      <w:bookmarkStart w:id="13" w:name="_Toc162276662"/>
+      <w:r>
+        <w:lastRenderedPageBreak/>
+        <w:t>Pipe-filter pattern</w:t>
+      </w:r>
+      <w:bookmarkEnd w:id="13"/>
+    </w:p>
+    <w:p>
+      <w:r>
+        <w:t>The Pipe and Filter pattern is an architectural pattern that structures a system as a sequence of processing elements, where each element is a filter that performs a specific operation on the data. Data flows through the system in a pipeline, where each filter takes input from the previous filter and passes its output to the next filter in the sequence. This pattern is particularly useful for data processing and transformation tasks, where operations can be performed in a series of steps.</w:t>
+      </w:r>
+    </w:p>
+    <w:tbl>
+      <w:tblPr>
+        <w:tblStyle w:val="Tabelraster"/>
+        <w:tblW w:w="0" w:type="auto"/>
+        <w:tblLook w:val="04A0" w:firstRow="1" w:lastRow="0" w:firstColumn="1" w:lastColumn="0" w:noHBand="0" w:noVBand="1"/>
+      </w:tblPr>
+      <w:tblGrid>
+        <w:gridCol w:w="4508"/>
+        <w:gridCol w:w="4508"/>
+      </w:tblGrid>
+      <w:tr>
+        <w:tc>
+          <w:tcPr>
+            <w:tcW w:w="4508" w:type="dxa"/>
+          </w:tcPr>
+          <w:p>
+            <w:pPr>
+              <w:rPr>
+                <w:b/>
+                <w:bCs/>
+              </w:rPr>
+            </w:pPr>
+            <w:r>
+              <w:rPr>
+                <w:b/>
+                <w:bCs/>
+              </w:rPr>
+              <w:t>Pros</w:t>
+            </w:r>
+          </w:p>
+        </w:tc>
+        <w:tc>
+          <w:tcPr>
+            <w:tcW w:w="4508" w:type="dxa"/>
+          </w:tcPr>
+          <w:p>
+            <w:pPr>
+              <w:rPr>
+                <w:b/>
+                <w:bCs/>
+              </w:rPr>
+            </w:pPr>
+            <w:r>
+              <w:rPr>
+                <w:b/>
+                <w:bCs/>
+              </w:rPr>
+              <w:t>Cons</w:t>
+            </w:r>
+          </w:p>
+        </w:tc>
+      </w:tr>
+      <w:tr>
+        <w:tc>
+          <w:tcPr>
+            <w:tcW w:w="4508" w:type="dxa"/>
+          </w:tcPr>
+          <w:p>
+            <w:r>
+              <w:t>Modularity</w:t>
+            </w:r>
+          </w:p>
+        </w:tc>
+        <w:tc>
+          <w:tcPr>
+            <w:tcW w:w="4508" w:type="dxa"/>
+          </w:tcPr>
+          <w:p>
+            <w:r>
+              <w:t>Complexity</w:t>
+            </w:r>
+          </w:p>
+        </w:tc>
+      </w:tr>
+      <w:tr>
+        <w:tc>
+          <w:tcPr>
+            <w:tcW w:w="4508" w:type="dxa"/>
+          </w:tcPr>
+          <w:p>
+            <w:r>
+              <w:t>Flexibility</w:t>
+            </w:r>
+          </w:p>
+        </w:tc>
+        <w:tc>
+          <w:tcPr>
+            <w:tcW w:w="4508" w:type="dxa"/>
+          </w:tcPr>
+          <w:p>
+            <w:r>
+              <w:t>Latency</w:t>
+            </w:r>
+          </w:p>
+        </w:tc>
+      </w:tr>
+    </w:tbl>
+    <w:p/>
+    <w:p>
+      <w:pPr>
+        <w:pStyle w:val="Kop3"/>
+      </w:pPr>
+      <w:bookmarkStart w:id="14" w:name="_Toc162276663"/>
+      <w:r>
+        <w:t>Blackboard pattern</w:t>
+      </w:r>
+      <w:bookmarkEnd w:id="14"/>
+    </w:p>
+    <w:p>
+      <w:r>
+        <w:t>The Blackboard pattern is a way to solve complex problems by breaking them down into smaller, manageable parts. It involves a central "blackboard" where different parts of a program, called "agents," can share information and work together to find a solution.</w:t>
+      </w:r>
+    </w:p>
+    <w:tbl>
+      <w:tblPr>
+        <w:tblStyle w:val="Tabelraster"/>
+        <w:tblW w:w="0" w:type="auto"/>
+        <w:tblLook w:val="04A0" w:firstRow="1" w:lastRow="0" w:firstColumn="1" w:lastColumn="0" w:noHBand="0" w:noVBand="1"/>
+      </w:tblPr>
+      <w:tblGrid>
+        <w:gridCol w:w="4508"/>
+        <w:gridCol w:w="4508"/>
+      </w:tblGrid>
+      <w:tr>
+        <w:tc>
+          <w:tcPr>
+            <w:tcW w:w="4508" w:type="dxa"/>
+          </w:tcPr>
+          <w:p>
+            <w:pPr>
+              <w:rPr>
+                <w:b/>
+                <w:bCs/>
+              </w:rPr>
+            </w:pPr>
+            <w:r>
+              <w:rPr>
+                <w:b/>
+                <w:bCs/>
+              </w:rPr>
+              <w:t>Pros</w:t>
+            </w:r>
+          </w:p>
+        </w:tc>
+        <w:tc>
+          <w:tcPr>
+            <w:tcW w:w="4508" w:type="dxa"/>
+          </w:tcPr>
+          <w:p>
+            <w:pPr>
+              <w:rPr>
+                <w:b/>
+                <w:bCs/>
+              </w:rPr>
+            </w:pPr>
+            <w:r>
+              <w:rPr>
+                <w:b/>
+                <w:bCs/>
+              </w:rPr>
+              <w:t>Cons</w:t>
+            </w:r>
+          </w:p>
+        </w:tc>
+      </w:tr>
+      <w:tr>
+        <w:tc>
+          <w:tcPr>
+            <w:tcW w:w="4508" w:type="dxa"/>
+          </w:tcPr>
+          <w:p>
+            <w:r>
+              <w:t>Modularity</w:t>
+            </w:r>
+          </w:p>
+        </w:tc>
+        <w:tc>
+          <w:tcPr>
+            <w:tcW w:w="4508" w:type="dxa"/>
+          </w:tcPr>
+          <w:p>
+            <w:r>
+              <w:t>Complexity</w:t>
+            </w:r>
+          </w:p>
+        </w:tc>
+      </w:tr>
+      <w:tr>
+        <w:tc>
+          <w:tcPr>
+            <w:tcW w:w="4508" w:type="dxa"/>
+          </w:tcPr>
+          <w:p>
+            <w:r>
+              <w:t>Flexibility</w:t>
+            </w:r>
+          </w:p>
+        </w:tc>
+        <w:tc>
+          <w:tcPr>
+            <w:tcW w:w="4508" w:type="dxa"/>
+          </w:tcPr>
+          <w:p>
+            <w:r>
+              <w:t>Coordination</w:t>
+            </w:r>
+          </w:p>
+        </w:tc>
+      </w:tr>
+      <w:tr>
+        <w:tc>
+          <w:tcPr>
+            <w:tcW w:w="4508" w:type="dxa"/>
+          </w:tcPr>
+          <w:p>
+            <w:r>
+              <w:t>Collaboration</w:t>
+            </w:r>
+          </w:p>
+        </w:tc>
+        <w:tc>
+          <w:tcPr>
+            <w:tcW w:w="4508" w:type="dxa"/>
+          </w:tcPr>
+          <w:p>
+            <w:r>
+              <w:t>Security</w:t>
+            </w:r>
+          </w:p>
+        </w:tc>
+      </w:tr>
+    </w:tbl>
+    <w:bookmarkStart w:id="15" w:name="_Toc162276664" w:displacedByCustomXml="next"/>
     <w:sdt>
       <w:sdtPr>
         <w:rPr>
-          <w:rFonts w:eastAsiaTheme="minorHAnsi"/>
-          <w:sz w:val="22"/>
-          <w:szCs w:val="22"/>
           <w:lang w:val="nl-NL"/>
         </w:rPr>
-        <w:id w:val="-1448456829"/>
+        <w:id w:val="53202941"/>
         <w:docPartObj>
           <w:docPartGallery w:val="Bibliographies"/>
           <w:docPartUnique/>
@@ -1282,6 +2965,9 @@
       </w:sdtPr>
       <w:sdtEndPr>
         <w:rPr>
+          <w:rFonts w:eastAsiaTheme="minorHAnsi"/>
+          <w:sz w:val="22"/>
+          <w:szCs w:val="22"/>
           <w:lang w:val="en-US"/>
         </w:rPr>
       </w:sdtEndPr>
@@ -1297,12 +2983,13 @@
             <w:rPr>
               <w:lang w:val="nl-NL"/>
             </w:rPr>
-            <w:t>Verwijzingen</w:t>
+            <w:t>Bibliografie</w:t>
           </w:r>
+          <w:bookmarkEnd w:id="15"/>
         </w:p>
         <w:sdt>
           <w:sdtPr>
-            <w:id w:val="-573587230"/>
+            <w:id w:val="111145805"/>
             <w:bibliography/>
           </w:sdtPr>
           <w:sdtContent>
@@ -1336,6 +3023,113 @@
                   <w:noProof/>
                   <w:lang w:val="nl-NL"/>
                 </w:rPr>
+                <w:t xml:space="preserve">Gayantha, K. (2020, Januari 2020). </w:t>
+              </w:r>
+              <w:r>
+                <w:rPr>
+                  <w:i/>
+                  <w:iCs/>
+                  <w:noProof/>
+                  <w:lang w:val="nl-NL"/>
+                </w:rPr>
+                <w:t>Client-Server architectural pattern</w:t>
+              </w:r>
+              <w:r>
+                <w:rPr>
+                  <w:noProof/>
+                  <w:lang w:val="nl-NL"/>
+                </w:rPr>
+                <w:t>. Opgehaald van Medium: https://medium.com/@96kavindugayantha/software-architectural-patterns-17b05bfa3aef</w:t>
+              </w:r>
+            </w:p>
+            <w:p>
+              <w:pPr>
+                <w:pStyle w:val="Bibliografie"/>
+                <w:ind w:left="720" w:hanging="720"/>
+                <w:rPr>
+                  <w:noProof/>
+                  <w:lang w:val="nl-NL"/>
+                </w:rPr>
+              </w:pPr>
+              <w:r>
+                <w:rPr>
+                  <w:noProof/>
+                </w:rPr>
+                <w:t xml:space="preserve">Heusser, M. (2020, March 10). </w:t>
+              </w:r>
+              <w:r>
+                <w:rPr>
+                  <w:i/>
+                  <w:iCs/>
+                  <w:noProof/>
+                </w:rPr>
+                <w:t>What is a microkernel architecture, and is it right for you?</w:t>
+              </w:r>
+              <w:r>
+                <w:rPr>
+                  <w:noProof/>
+                </w:rPr>
+                <w:t xml:space="preserve"> </w:t>
+              </w:r>
+              <w:r>
+                <w:rPr>
+                  <w:noProof/>
+                  <w:lang w:val="nl-NL"/>
+                </w:rPr>
+                <w:t>Opgehaald van TechTarget: https://www.techtarget.com/searchapparchitecture/tip/What-is-a-microkernel-architecture-and-is-it-right-for-you</w:t>
+              </w:r>
+            </w:p>
+            <w:p>
+              <w:pPr>
+                <w:pStyle w:val="Bibliografie"/>
+                <w:ind w:left="720" w:hanging="720"/>
+                <w:rPr>
+                  <w:noProof/>
+                  <w:lang w:val="nl-NL"/>
+                </w:rPr>
+              </w:pPr>
+              <w:r>
+                <w:rPr>
+                  <w:noProof/>
+                </w:rPr>
+                <w:t xml:space="preserve">Kaseb, K. (2022, March 27). </w:t>
+              </w:r>
+              <w:r>
+                <w:rPr>
+                  <w:i/>
+                  <w:iCs/>
+                  <w:noProof/>
+                </w:rPr>
+                <w:t>The Layered Architecture Pattern in Software Architecture</w:t>
+              </w:r>
+              <w:r>
+                <w:rPr>
+                  <w:noProof/>
+                </w:rPr>
+                <w:t xml:space="preserve">. </w:t>
+              </w:r>
+              <w:r>
+                <w:rPr>
+                  <w:noProof/>
+                  <w:lang w:val="nl-NL"/>
+                </w:rPr>
+                <w:t>Opgehaald van Medium: https://medium.com/kayvan-kaseb/the-layered-architecture-pattern-in-software-architecture-324922d381ad</w:t>
+              </w:r>
+            </w:p>
+            <w:p>
+              <w:pPr>
+                <w:pStyle w:val="Bibliografie"/>
+                <w:ind w:left="720" w:hanging="720"/>
+                <w:rPr>
+                  <w:noProof/>
+                  <w:lang w:val="nl-NL"/>
+                </w:rPr>
+              </w:pPr>
+              <w:r>
+                <w:rPr>
+                  <w:noProof/>
+                  <w:lang w:val="nl-NL"/>
+                </w:rPr>
                 <w:t xml:space="preserve">Ritvik Gupta, A. S. (2023, October 15). </w:t>
               </w:r>
               <w:r>
@@ -1356,11 +3150,6 @@
               </w:r>
             </w:p>
             <w:p>
-              <w:pPr>
-                <w:rPr>
-                  <w:lang w:val="nl-NL"/>
-                </w:rPr>
-              </w:pPr>
               <w:r>
                 <w:rPr>
                   <w:b/>
@@ -1373,13 +3162,7 @@
         </w:sdt>
       </w:sdtContent>
     </w:sdt>
-    <w:p>
-      <w:pPr>
-        <w:rPr>
-          <w:lang w:val="nl-NL"/>
-        </w:rPr>
-      </w:pPr>
-    </w:p>
+    <w:p/>
     <w:sectPr>
       <w:headerReference w:type="default" r:id="rId8"/>
       <w:footerReference w:type="default" r:id="rId9"/>
@@ -2317,7 +4100,7 @@
   <w:style w:type="paragraph" w:default="1" w:styleId="Standaard">
     <w:name w:val="Normal"/>
     <w:qFormat/>
-    <w:rsid w:val="00412592"/>
+    <w:rsid w:val="00CD3DDD"/>
     <w:rPr>
       <w:rFonts w:ascii="Arial" w:hAnsi="Arial" w:cs="Arial"/>
       <w:lang w:val="en-US"/>
@@ -2371,7 +4154,6 @@
     <w:next w:val="Standaard"/>
     <w:link w:val="Kop3Char"/>
     <w:uiPriority w:val="9"/>
-    <w:semiHidden/>
     <w:unhideWhenUsed/>
     <w:qFormat/>
     <w:rsid w:val="000C00E7"/>
@@ -2386,6 +4168,28 @@
       <w:color w:val="1F3763" w:themeColor="accent1" w:themeShade="7F"/>
       <w:sz w:val="24"/>
       <w:szCs w:val="24"/>
+    </w:rPr>
+  </w:style>
+  <w:style w:type="paragraph" w:styleId="Kop4">
+    <w:name w:val="heading 4"/>
+    <w:basedOn w:val="Standaard"/>
+    <w:next w:val="Standaard"/>
+    <w:link w:val="Kop4Char"/>
+    <w:uiPriority w:val="9"/>
+    <w:unhideWhenUsed/>
+    <w:qFormat/>
+    <w:rsid w:val="002D4E50"/>
+    <w:pPr>
+      <w:keepNext/>
+      <w:keepLines/>
+      <w:spacing w:before="40" w:after="0"/>
+      <w:outlineLvl w:val="3"/>
+    </w:pPr>
+    <w:rPr>
+      <w:rFonts w:asciiTheme="majorHAnsi" w:eastAsiaTheme="majorEastAsia" w:hAnsiTheme="majorHAnsi" w:cstheme="majorBidi"/>
+      <w:i/>
+      <w:iCs/>
+      <w:color w:val="2F5496" w:themeColor="accent1" w:themeShade="BF"/>
     </w:rPr>
   </w:style>
   <w:style w:type="character" w:default="1" w:styleId="Standaardalinea-lettertype">
@@ -2618,13 +4422,217 @@
     <w:basedOn w:val="Standaardalinea-lettertype"/>
     <w:link w:val="Kop3"/>
     <w:uiPriority w:val="9"/>
-    <w:semiHidden/>
     <w:rsid w:val="000C00E7"/>
     <w:rPr>
       <w:rFonts w:asciiTheme="majorHAnsi" w:eastAsiaTheme="majorEastAsia" w:hAnsiTheme="majorHAnsi" w:cstheme="majorBidi"/>
       <w:color w:val="1F3763" w:themeColor="accent1" w:themeShade="7F"/>
       <w:sz w:val="24"/>
       <w:szCs w:val="24"/>
+      <w:lang w:val="en-US"/>
+    </w:rPr>
+  </w:style>
+  <w:style w:type="character" w:styleId="Onopgelostemelding">
+    <w:name w:val="Unresolved Mention"/>
+    <w:basedOn w:val="Standaardalinea-lettertype"/>
+    <w:uiPriority w:val="99"/>
+    <w:semiHidden/>
+    <w:unhideWhenUsed/>
+    <w:rsid w:val="00320B13"/>
+    <w:rPr>
+      <w:color w:val="605E5C"/>
+      <w:shd w:val="clear" w:color="auto" w:fill="E1DFDD"/>
+    </w:rPr>
+  </w:style>
+  <w:style w:type="character" w:styleId="GevolgdeHyperlink">
+    <w:name w:val="FollowedHyperlink"/>
+    <w:basedOn w:val="Standaardalinea-lettertype"/>
+    <w:uiPriority w:val="99"/>
+    <w:semiHidden/>
+    <w:unhideWhenUsed/>
+    <w:rsid w:val="00320B13"/>
+    <w:rPr>
+      <w:color w:val="954F72" w:themeColor="followedHyperlink"/>
+      <w:u w:val="single"/>
+    </w:rPr>
+  </w:style>
+  <w:style w:type="paragraph" w:styleId="Voetnoottekst">
+    <w:name w:val="footnote text"/>
+    <w:basedOn w:val="Standaard"/>
+    <w:link w:val="VoetnoottekstChar"/>
+    <w:uiPriority w:val="99"/>
+    <w:semiHidden/>
+    <w:unhideWhenUsed/>
+    <w:rsid w:val="00DB3E1F"/>
+    <w:pPr>
+      <w:spacing w:after="0" w:line="240" w:lineRule="auto"/>
+    </w:pPr>
+    <w:rPr>
+      <w:sz w:val="20"/>
+      <w:szCs w:val="20"/>
+    </w:rPr>
+  </w:style>
+  <w:style w:type="character" w:customStyle="1" w:styleId="VoetnoottekstChar">
+    <w:name w:val="Voetnoottekst Char"/>
+    <w:basedOn w:val="Standaardalinea-lettertype"/>
+    <w:link w:val="Voetnoottekst"/>
+    <w:uiPriority w:val="99"/>
+    <w:semiHidden/>
+    <w:rsid w:val="00DB3E1F"/>
+    <w:rPr>
+      <w:rFonts w:ascii="Arial" w:hAnsi="Arial" w:cs="Arial"/>
+      <w:sz w:val="20"/>
+      <w:szCs w:val="20"/>
+      <w:lang w:val="en-US"/>
+    </w:rPr>
+  </w:style>
+  <w:style w:type="character" w:styleId="Voetnootmarkering">
+    <w:name w:val="footnote reference"/>
+    <w:basedOn w:val="Standaardalinea-lettertype"/>
+    <w:uiPriority w:val="99"/>
+    <w:semiHidden/>
+    <w:unhideWhenUsed/>
+    <w:rsid w:val="00DB3E1F"/>
+    <w:rPr>
+      <w:vertAlign w:val="superscript"/>
+    </w:rPr>
+  </w:style>
+  <w:style w:type="paragraph" w:styleId="Eindnoottekst">
+    <w:name w:val="endnote text"/>
+    <w:basedOn w:val="Standaard"/>
+    <w:link w:val="EindnoottekstChar"/>
+    <w:uiPriority w:val="99"/>
+    <w:semiHidden/>
+    <w:unhideWhenUsed/>
+    <w:rsid w:val="00DB3E1F"/>
+    <w:pPr>
+      <w:spacing w:after="0" w:line="240" w:lineRule="auto"/>
+    </w:pPr>
+    <w:rPr>
+      <w:sz w:val="20"/>
+      <w:szCs w:val="20"/>
+    </w:rPr>
+  </w:style>
+  <w:style w:type="character" w:customStyle="1" w:styleId="EindnoottekstChar">
+    <w:name w:val="Eindnoottekst Char"/>
+    <w:basedOn w:val="Standaardalinea-lettertype"/>
+    <w:link w:val="Eindnoottekst"/>
+    <w:uiPriority w:val="99"/>
+    <w:semiHidden/>
+    <w:rsid w:val="00DB3E1F"/>
+    <w:rPr>
+      <w:rFonts w:ascii="Arial" w:hAnsi="Arial" w:cs="Arial"/>
+      <w:sz w:val="20"/>
+      <w:szCs w:val="20"/>
+      <w:lang w:val="en-US"/>
+    </w:rPr>
+  </w:style>
+  <w:style w:type="character" w:styleId="Eindnootmarkering">
+    <w:name w:val="endnote reference"/>
+    <w:basedOn w:val="Standaardalinea-lettertype"/>
+    <w:uiPriority w:val="99"/>
+    <w:semiHidden/>
+    <w:unhideWhenUsed/>
+    <w:rsid w:val="00DB3E1F"/>
+    <w:rPr>
+      <w:vertAlign w:val="superscript"/>
+    </w:rPr>
+  </w:style>
+  <w:style w:type="paragraph" w:styleId="Inhopg3">
+    <w:name w:val="toc 3"/>
+    <w:basedOn w:val="Standaard"/>
+    <w:next w:val="Standaard"/>
+    <w:autoRedefine/>
+    <w:uiPriority w:val="39"/>
+    <w:unhideWhenUsed/>
+    <w:rsid w:val="00DB3E1F"/>
+    <w:pPr>
+      <w:spacing w:after="100"/>
+      <w:ind w:left="440"/>
+    </w:pPr>
+  </w:style>
+  <w:style w:type="character" w:styleId="Verwijzingopmerking">
+    <w:name w:val="annotation reference"/>
+    <w:basedOn w:val="Standaardalinea-lettertype"/>
+    <w:uiPriority w:val="99"/>
+    <w:semiHidden/>
+    <w:unhideWhenUsed/>
+    <w:rsid w:val="00D51C9F"/>
+    <w:rPr>
+      <w:sz w:val="16"/>
+      <w:szCs w:val="16"/>
+    </w:rPr>
+  </w:style>
+  <w:style w:type="paragraph" w:styleId="Tekstopmerking">
+    <w:name w:val="annotation text"/>
+    <w:basedOn w:val="Standaard"/>
+    <w:link w:val="TekstopmerkingChar"/>
+    <w:uiPriority w:val="99"/>
+    <w:semiHidden/>
+    <w:unhideWhenUsed/>
+    <w:rsid w:val="00D51C9F"/>
+    <w:pPr>
+      <w:spacing w:line="240" w:lineRule="auto"/>
+    </w:pPr>
+    <w:rPr>
+      <w:sz w:val="20"/>
+      <w:szCs w:val="20"/>
+    </w:rPr>
+  </w:style>
+  <w:style w:type="character" w:customStyle="1" w:styleId="TekstopmerkingChar">
+    <w:name w:val="Tekst opmerking Char"/>
+    <w:basedOn w:val="Standaardalinea-lettertype"/>
+    <w:link w:val="Tekstopmerking"/>
+    <w:uiPriority w:val="99"/>
+    <w:semiHidden/>
+    <w:rsid w:val="00D51C9F"/>
+    <w:rPr>
+      <w:rFonts w:ascii="Arial" w:hAnsi="Arial" w:cs="Arial"/>
+      <w:sz w:val="20"/>
+      <w:szCs w:val="20"/>
+      <w:lang w:val="en-US"/>
+    </w:rPr>
+  </w:style>
+  <w:style w:type="paragraph" w:styleId="Onderwerpvanopmerking">
+    <w:name w:val="annotation subject"/>
+    <w:basedOn w:val="Tekstopmerking"/>
+    <w:next w:val="Tekstopmerking"/>
+    <w:link w:val="OnderwerpvanopmerkingChar"/>
+    <w:uiPriority w:val="99"/>
+    <w:semiHidden/>
+    <w:unhideWhenUsed/>
+    <w:rsid w:val="00D51C9F"/>
+    <w:rPr>
+      <w:b/>
+      <w:bCs/>
+    </w:rPr>
+  </w:style>
+  <w:style w:type="character" w:customStyle="1" w:styleId="OnderwerpvanopmerkingChar">
+    <w:name w:val="Onderwerp van opmerking Char"/>
+    <w:basedOn w:val="TekstopmerkingChar"/>
+    <w:link w:val="Onderwerpvanopmerking"/>
+    <w:uiPriority w:val="99"/>
+    <w:semiHidden/>
+    <w:rsid w:val="00D51C9F"/>
+    <w:rPr>
+      <w:rFonts w:ascii="Arial" w:hAnsi="Arial" w:cs="Arial"/>
+      <w:b/>
+      <w:bCs/>
+      <w:sz w:val="20"/>
+      <w:szCs w:val="20"/>
+      <w:lang w:val="en-US"/>
+    </w:rPr>
+  </w:style>
+  <w:style w:type="character" w:customStyle="1" w:styleId="Kop4Char">
+    <w:name w:val="Kop 4 Char"/>
+    <w:basedOn w:val="Standaardalinea-lettertype"/>
+    <w:link w:val="Kop4"/>
+    <w:uiPriority w:val="9"/>
+    <w:rsid w:val="002D4E50"/>
+    <w:rPr>
+      <w:rFonts w:asciiTheme="majorHAnsi" w:eastAsiaTheme="majorEastAsia" w:hAnsiTheme="majorHAnsi" w:cstheme="majorBidi"/>
+      <w:i/>
+      <w:iCs/>
+      <w:color w:val="2F5496" w:themeColor="accent1" w:themeShade="BF"/>
       <w:lang w:val="en-US"/>
     </w:rPr>
   </w:style>
@@ -2951,11 +4959,106 @@
     <b:URL>https://www.turing.com/blog/software-architecture-patterns-types/</b:URL>
     <b:RefOrder>1</b:RefOrder>
   </b:Source>
+  <b:Source>
+    <b:Tag>Kay22</b:Tag>
+    <b:SourceType>InternetSite</b:SourceType>
+    <b:Guid>{A5A3D457-4D9D-4DFA-ACE8-82EC15D64097}</b:Guid>
+    <b:Title>The Layered Architecture Pattern in Software Architecture</b:Title>
+    <b:Year>2022</b:Year>
+    <b:InternetSiteTitle>Medium</b:InternetSiteTitle>
+    <b:Month>March</b:Month>
+    <b:Day>27</b:Day>
+    <b:URL>https://medium.com/kayvan-kaseb/the-layered-architecture-pattern-in-software-architecture-324922d381ad</b:URL>
+    <b:Author>
+      <b:Author>
+        <b:NameList>
+          <b:Person>
+            <b:Last>Kaseb</b:Last>
+            <b:First>Kayvan</b:First>
+          </b:Person>
+        </b:NameList>
+      </b:Author>
+    </b:Author>
+    <b:RefOrder>2</b:RefOrder>
+  </b:Source>
+  <b:Source>
+    <b:Tag>Kav20</b:Tag>
+    <b:SourceType>InternetSite</b:SourceType>
+    <b:Guid>{E768ABF1-FA9B-45D0-A80F-9BB2C7D323C9}</b:Guid>
+    <b:Author>
+      <b:Author>
+        <b:NameList>
+          <b:Person>
+            <b:Last>Gayantha</b:Last>
+            <b:First>Kavindu</b:First>
+          </b:Person>
+        </b:NameList>
+      </b:Author>
+    </b:Author>
+    <b:Title>Client-Server architectural pattern</b:Title>
+    <b:InternetSiteTitle>Medium</b:InternetSiteTitle>
+    <b:Year>2020</b:Year>
+    <b:Month>Januari</b:Month>
+    <b:Day>2020</b:Day>
+    <b:URL>https://medium.com/@96kavindugayantha/software-architectural-patterns-17b05bfa3aef</b:URL>
+    <b:RefOrder>3</b:RefOrder>
+  </b:Source>
+  <b:Source>
+    <b:Tag>Mat20</b:Tag>
+    <b:SourceType>InternetSite</b:SourceType>
+    <b:Guid>{213BC822-26DB-4C6D-9F49-F0A7B3FB9E45}</b:Guid>
+    <b:Author>
+      <b:Author>
+        <b:NameList>
+          <b:Person>
+            <b:Last>Heusser</b:Last>
+            <b:First>Matt</b:First>
+          </b:Person>
+        </b:NameList>
+      </b:Author>
+    </b:Author>
+    <b:Title>What is a microkernel architecture, and is it right for you?</b:Title>
+    <b:InternetSiteTitle>TechTarget</b:InternetSiteTitle>
+    <b:Year>2020</b:Year>
+    <b:Month>March</b:Month>
+    <b:Day>10</b:Day>
+    <b:URL>https://www.techtarget.com/searchapparchitecture/tip/What-is-a-microkernel-architecture-and-is-it-right-for-you</b:URL>
+    <b:RefOrder>4</b:RefOrder>
+  </b:Source>
+  <b:Source>
+    <b:Tag>IBM</b:Tag>
+    <b:SourceType>InternetSite</b:SourceType>
+    <b:Guid>{E05E41E0-16DC-47B9-8348-43C3B60881C3}</b:Guid>
+    <b:Author>
+      <b:Author>
+        <b:NameList>
+          <b:Person>
+            <b:Last>IBM</b:Last>
+          </b:Person>
+        </b:NameList>
+      </b:Author>
+    </b:Author>
+    <b:Title>What are microservices?</b:Title>
+    <b:InternetSiteTitle>IBM</b:InternetSiteTitle>
+    <b:URL>https://www.ibm.com/topics/microservices</b:URL>
+    <b:RefOrder>5</b:RefOrder>
+  </b:Source>
+  <b:Source>
+    <b:Tag>Wik23</b:Tag>
+    <b:SourceType>InternetSite</b:SourceType>
+    <b:Guid>{1B2CBF9D-7448-4021-A489-D5F7EC617467}</b:Guid>
+    <b:InternetSiteTitle>Wikipedia</b:InternetSiteTitle>
+    <b:Year>2023</b:Year>
+    <b:Month>September</b:Month>
+    <b:Day>7</b:Day>
+    <b:URL>https://en.wikipedia.org/wiki/Broker_pattern#:~:text=The%20broker%20pattern%20is%20an,for%20transmitting%20results%20and%20exceptions.</b:URL>
+    <b:RefOrder>6</b:RefOrder>
+  </b:Source>
 </b:Sources>
 </file>
 
 <file path=customXml/itemProps1.xml><?xml version="1.0" encoding="utf-8"?>
-<ds:datastoreItem xmlns:ds="http://schemas.openxmlformats.org/officeDocument/2006/customXml" ds:itemID="{715D83E9-6F1A-410F-BCB8-45E068099F3E}">
+<ds:datastoreItem xmlns:ds="http://schemas.openxmlformats.org/officeDocument/2006/customXml" ds:itemID="{83DEFD70-0594-435C-949C-3BE25393B68E}">
   <ds:schemaRefs>
     <ds:schemaRef ds:uri="http://schemas.openxmlformats.org/officeDocument/2006/bibliography"/>
   </ds:schemaRefs>

</xml_diff>